<commit_message>
should be final version
should be final version
</commit_message>
<xml_diff>
--- a/Project design document_Xinglin Chen_44089333.docx
+++ b/Project design document_Xinglin Chen_44089333.docx
@@ -101,6 +101,8 @@
         </w:rPr>
         <w:t>Introduction</w:t>
       </w:r>
+      <w:bookmarkStart w:id="3" w:name="_GoBack"/>
+      <w:bookmarkEnd w:id="3"/>
     </w:p>
     <w:p>
       <w:pPr>
@@ -111,8 +113,8 @@
           <w:szCs w:val="22"/>
         </w:rPr>
       </w:pPr>
-      <w:bookmarkStart w:id="3" w:name="_vi4pgrj83xoc" w:colFirst="0" w:colLast="0"/>
-      <w:bookmarkEnd w:id="3"/>
+      <w:bookmarkStart w:id="4" w:name="_vi4pgrj83xoc" w:colFirst="0" w:colLast="0"/>
+      <w:bookmarkEnd w:id="4"/>
       <w:r>
         <w:rPr>
           <w:rFonts w:ascii="Times New Roman" w:hAnsi="Times New Roman" w:cs="Times New Roman"/>
@@ -332,14 +334,7 @@
           <w:rFonts w:ascii="Times New Roman" w:hAnsi="Times New Roman" w:cs="Times New Roman"/>
           <w:b/>
         </w:rPr>
-        <w:t>4.1 System Architecture</w:t>
-      </w:r>
-      <w:r>
-        <w:rPr>
-          <w:rFonts w:ascii="Times New Roman" w:hAnsi="Times New Roman" w:cs="Times New Roman"/>
-          <w:b/>
-        </w:rPr>
-        <w:t xml:space="preserve"> &amp; Client-server Communication model</w:t>
+        <w:t>4.1 System Architecture &amp; Client-server Communication model</w:t>
       </w:r>
     </w:p>
     <w:p>
@@ -347,31 +342,23 @@
         <w:spacing w:line="240" w:lineRule="auto"/>
         <w:rPr>
           <w:rFonts w:ascii="Times New Roman" w:hAnsi="Times New Roman" w:cs="Times New Roman"/>
-          <w:sz w:val="24"/>
-          <w:szCs w:val="24"/>
+          <w:sz w:val="22"/>
+          <w:szCs w:val="22"/>
         </w:rPr>
       </w:pPr>
       <w:r>
         <w:rPr>
           <w:rFonts w:ascii="Times New Roman" w:hAnsi="Times New Roman" w:cs="Times New Roman"/>
-          <w:sz w:val="24"/>
-          <w:szCs w:val="24"/>
-        </w:rPr>
-        <w:t>DOSICS has good scalability, fault tolerance, and internal implementation transparency to users. According to Figure 1, this model is a distributed file system that works by separating multiple types of services. The advantage is that it will not cause the entire operation capacity to be reduced by the occurrence of a certain error. DOSICS provides customers with efficient verification, data storage and data cloud synchronization services</w:t>
+          <w:sz w:val="22"/>
+          <w:szCs w:val="22"/>
+        </w:rPr>
+        <w:t>DOSICS has good scalability, fault tolerance, and internal implementation transparency to users. According to Figure 1, this model is a distributed file system that works by separating multiple types of services. The advantage is that it will not cause the entire operation capacity to be reduced by the occurrence of a certain error. DOSICS provides customers with efficient verification, data storage and data cloud synchronization services.</w:t>
       </w:r>
       <w:r>
         <w:rPr>
-          <w:rFonts w:ascii="Times New Roman" w:hAnsi="Times New Roman" w:cs="Times New Roman" w:hint="eastAsia"/>
-          <w:sz w:val="24"/>
-          <w:szCs w:val="24"/>
-        </w:rPr>
-        <w:t>.</w:t>
-      </w:r>
-      <w:r>
-        <w:rPr>
-          <w:rFonts w:ascii="Times New Roman" w:hAnsi="Times New Roman" w:cs="Times New Roman"/>
-          <w:sz w:val="24"/>
-          <w:szCs w:val="24"/>
+          <w:rFonts w:ascii="Times New Roman" w:hAnsi="Times New Roman" w:cs="Times New Roman"/>
+          <w:sz w:val="22"/>
+          <w:szCs w:val="22"/>
         </w:rPr>
         <w:t xml:space="preserve"> </w:t>
       </w:r>
@@ -381,53 +368,47 @@
         <w:spacing w:line="240" w:lineRule="auto"/>
         <w:rPr>
           <w:rFonts w:ascii="Times New Roman" w:hAnsi="Times New Roman" w:cs="Times New Roman"/>
-          <w:sz w:val="24"/>
-          <w:szCs w:val="24"/>
+          <w:sz w:val="22"/>
+          <w:szCs w:val="22"/>
         </w:rPr>
       </w:pPr>
       <w:r>
         <w:rPr>
           <w:rFonts w:ascii="Times New Roman" w:hAnsi="Times New Roman" w:cs="Times New Roman"/>
-          <w:sz w:val="24"/>
-          <w:szCs w:val="24"/>
+          <w:sz w:val="22"/>
+          <w:szCs w:val="22"/>
         </w:rPr>
         <w:t xml:space="preserve">The communication model of this system is persistent and synchronous. According to Figure 1, the user needs to maintain the network during the entire operation. When the data is completely </w:t>
       </w:r>
       <w:r>
         <w:rPr>
           <w:rFonts w:ascii="Times New Roman" w:hAnsi="Times New Roman" w:cs="Times New Roman"/>
-          <w:sz w:val="24"/>
-          <w:szCs w:val="24"/>
+          <w:sz w:val="22"/>
+          <w:szCs w:val="22"/>
         </w:rPr>
         <w:t xml:space="preserve">or not </w:t>
       </w:r>
       <w:r>
         <w:rPr>
           <w:rFonts w:ascii="Times New Roman" w:hAnsi="Times New Roman" w:cs="Times New Roman"/>
-          <w:sz w:val="24"/>
-          <w:szCs w:val="24"/>
+          <w:sz w:val="22"/>
+          <w:szCs w:val="22"/>
         </w:rPr>
         <w:t xml:space="preserve">transferred to the cloud database, the system will give a feedback </w:t>
       </w:r>
       <w:r>
         <w:rPr>
           <w:rFonts w:ascii="Times New Roman" w:hAnsi="Times New Roman" w:cs="Times New Roman"/>
-          <w:sz w:val="24"/>
-          <w:szCs w:val="24"/>
-        </w:rPr>
-        <w:t>message</w:t>
+          <w:sz w:val="22"/>
+          <w:szCs w:val="22"/>
+        </w:rPr>
+        <w:t>message immediately</w:t>
       </w:r>
       <w:r>
-        <w:t xml:space="preserve"> </w:t>
-      </w:r>
-      <w:r>
-        <w:t>immediately</w:t>
-      </w:r>
-      <w:r>
-        <w:rPr>
-          <w:rFonts w:ascii="Times New Roman" w:hAnsi="Times New Roman" w:cs="Times New Roman"/>
-          <w:sz w:val="24"/>
-          <w:szCs w:val="24"/>
+        <w:rPr>
+          <w:rFonts w:ascii="Times New Roman" w:hAnsi="Times New Roman" w:cs="Times New Roman"/>
+          <w:sz w:val="22"/>
+          <w:szCs w:val="22"/>
         </w:rPr>
         <w:t>.</w:t>
       </w:r>
@@ -436,14 +417,14 @@
       <w:pPr>
         <w:spacing w:line="240" w:lineRule="auto"/>
         <w:rPr>
-          <w:rFonts w:ascii="Times New Roman" w:hAnsi="Times New Roman" w:cs="Times New Roman" w:hint="eastAsia"/>
+          <w:rFonts w:ascii="Times New Roman" w:hAnsi="Times New Roman" w:cs="Times New Roman"/>
           <w:sz w:val="24"/>
           <w:szCs w:val="24"/>
         </w:rPr>
       </w:pPr>
       <w:r>
         <w:rPr>
-          <w:rFonts w:ascii="Times New Roman" w:hAnsi="Times New Roman" w:cs="Times New Roman" w:hint="eastAsia"/>
+          <w:rFonts w:ascii="Times New Roman" w:hAnsi="Times New Roman" w:cs="Times New Roman"/>
           <w:sz w:val="24"/>
           <w:szCs w:val="24"/>
         </w:rPr>
@@ -515,6 +496,7 @@
     </w:p>
     <w:p>
       <w:pPr>
+        <w:jc w:val="center"/>
         <w:rPr>
           <w:rFonts w:ascii="Times New Roman" w:hAnsi="Times New Roman" w:cs="Times New Roman"/>
         </w:rPr>
@@ -523,13 +505,7 @@
         <w:rPr>
           <w:rFonts w:ascii="Times New Roman" w:hAnsi="Times New Roman" w:cs="Times New Roman"/>
         </w:rPr>
-        <w:t xml:space="preserve">Figure 1. Distribution operation system of intelligent cloud storage (DOSICS) </w:t>
-      </w:r>
-      <w:r>
-        <w:rPr>
-          <w:rFonts w:ascii="Times New Roman" w:hAnsi="Times New Roman" w:cs="Times New Roman"/>
-        </w:rPr>
-        <w:t>architecture diagram</w:t>
+        <w:t>Figure 1. Distribution operation system of intelligent cloud storage (DOSICS) architecture diagram</w:t>
       </w:r>
     </w:p>
     <w:p>
@@ -546,18 +522,12 @@
           <w:rFonts w:ascii="Times New Roman" w:hAnsi="Times New Roman" w:cs="Times New Roman"/>
           <w:b/>
         </w:rPr>
-        <w:t xml:space="preserve">4.2 </w:t>
-      </w:r>
-      <w:r>
-        <w:rPr>
-          <w:rFonts w:ascii="Times New Roman" w:hAnsi="Times New Roman" w:cs="Times New Roman"/>
-          <w:b/>
-        </w:rPr>
-        <w:t>discrete even simulation</w:t>
+        <w:t>4.2 discrete even simulation</w:t>
       </w:r>
     </w:p>
     <w:p>
       <w:pPr>
+        <w:jc w:val="center"/>
         <w:rPr>
           <w:rFonts w:ascii="Times New Roman" w:hAnsi="Times New Roman" w:cs="Times New Roman"/>
         </w:rPr>
@@ -566,13 +536,7 @@
         <w:rPr>
           <w:rFonts w:ascii="Times New Roman" w:hAnsi="Times New Roman" w:cs="Times New Roman"/>
         </w:rPr>
-        <w:t>Figure 2 shows the discrete event simulation of this model</w:t>
-      </w:r>
-      <w:r>
-        <w:rPr>
-          <w:rFonts w:ascii="Times New Roman" w:hAnsi="Times New Roman" w:cs="Times New Roman"/>
-        </w:rPr>
-        <w:t xml:space="preserve"> </w:t>
+        <w:t xml:space="preserve">Figure 2 shows the discrete event simulation of this model </w:t>
       </w:r>
       <w:r>
         <w:rPr>
@@ -631,6 +595,7 @@
     </w:p>
     <w:p>
       <w:pPr>
+        <w:jc w:val="center"/>
         <w:rPr>
           <w:rFonts w:ascii="Times New Roman" w:hAnsi="Times New Roman" w:cs="Times New Roman"/>
         </w:rPr>
@@ -639,13 +604,7 @@
         <w:rPr>
           <w:rFonts w:ascii="Times New Roman" w:hAnsi="Times New Roman" w:cs="Times New Roman"/>
         </w:rPr>
-        <w:t xml:space="preserve">Figure </w:t>
-      </w:r>
-      <w:r>
-        <w:rPr>
-          <w:rFonts w:ascii="Times New Roman" w:hAnsi="Times New Roman" w:cs="Times New Roman"/>
-        </w:rPr>
-        <w:t>2. Simulation step</w:t>
+        <w:t>Figure 2. Simulation step</w:t>
       </w:r>
     </w:p>
     <w:p>
@@ -711,11 +670,15 @@
               <w:ind w:left="0"/>
               <w:rPr>
                 <w:rFonts w:ascii="Times New Roman" w:hAnsi="Times New Roman" w:cs="Times New Roman"/>
+                <w:b/>
+                <w:bCs/>
               </w:rPr>
             </w:pPr>
             <w:r>
               <w:rPr>
                 <w:rFonts w:ascii="Times New Roman" w:hAnsi="Times New Roman" w:cs="Times New Roman"/>
+                <w:b/>
+                <w:bCs/>
               </w:rPr>
               <w:t>Name</w:t>
             </w:r>
@@ -732,16 +695,18 @@
               <w:ind w:left="0"/>
               <w:rPr>
                 <w:rFonts w:ascii="Times New Roman" w:hAnsi="Times New Roman" w:cs="Times New Roman"/>
+                <w:b/>
+                <w:bCs/>
               </w:rPr>
             </w:pPr>
-            <w:proofErr w:type="spellStart"/>
             <w:r>
               <w:rPr>
                 <w:rFonts w:ascii="Times New Roman" w:hAnsi="Times New Roman" w:cs="Times New Roman"/>
+                <w:b/>
+                <w:bCs/>
               </w:rPr>
-              <w:t>StudentID</w:t>
+              <w:t>Student-ID</w:t>
             </w:r>
-            <w:proofErr w:type="spellEnd"/>
           </w:p>
         </w:tc>
         <w:tc>
@@ -755,19 +720,17 @@
               <w:ind w:left="0"/>
               <w:rPr>
                 <w:rFonts w:ascii="Times New Roman" w:hAnsi="Times New Roman" w:cs="Times New Roman"/>
+                <w:b/>
+                <w:bCs/>
               </w:rPr>
             </w:pPr>
             <w:r>
               <w:rPr>
                 <w:rFonts w:ascii="Times New Roman" w:hAnsi="Times New Roman" w:cs="Times New Roman"/>
+                <w:b/>
+                <w:bCs/>
               </w:rPr>
-              <w:t xml:space="preserve">Project </w:t>
-            </w:r>
-            <w:r>
-              <w:rPr>
-                <w:rFonts w:ascii="Times New Roman" w:hAnsi="Times New Roman" w:cs="Times New Roman"/>
-              </w:rPr>
-              <w:t>Roles</w:t>
+              <w:t>Project Roles</w:t>
             </w:r>
           </w:p>
         </w:tc>
@@ -786,19 +749,11 @@
                 <w:rFonts w:ascii="Times New Roman" w:hAnsi="Times New Roman" w:cs="Times New Roman"/>
               </w:rPr>
             </w:pPr>
-            <w:proofErr w:type="spellStart"/>
             <w:r>
               <w:rPr>
                 <w:rFonts w:ascii="Times New Roman" w:hAnsi="Times New Roman" w:cs="Times New Roman"/>
               </w:rPr>
-              <w:t>Xinglin</w:t>
-            </w:r>
-            <w:proofErr w:type="spellEnd"/>
-            <w:r>
-              <w:rPr>
-                <w:rFonts w:ascii="Times New Roman" w:hAnsi="Times New Roman" w:cs="Times New Roman"/>
-              </w:rPr>
-              <w:t xml:space="preserve"> Chen</w:t>
+              <w:t>Xinglin Chen</w:t>
             </w:r>
           </w:p>
         </w:tc>
@@ -928,19 +883,11 @@
                 <w:rFonts w:ascii="Times New Roman" w:hAnsi="Times New Roman" w:cs="Times New Roman"/>
               </w:rPr>
             </w:pPr>
-            <w:proofErr w:type="spellStart"/>
             <w:r>
               <w:rPr>
                 <w:rFonts w:ascii="Times New Roman" w:hAnsi="Times New Roman" w:cs="Times New Roman"/>
               </w:rPr>
-              <w:t>Jiahui</w:t>
-            </w:r>
-            <w:proofErr w:type="spellEnd"/>
-            <w:r>
-              <w:rPr>
-                <w:rFonts w:ascii="Times New Roman" w:hAnsi="Times New Roman" w:cs="Times New Roman"/>
-              </w:rPr>
-              <w:t xml:space="preserve"> Lin</w:t>
+              <w:t>Jiahui Lin</w:t>
             </w:r>
           </w:p>
         </w:tc>
@@ -992,13 +939,6 @@
     </w:tbl>
     <w:p>
       <w:pPr>
-        <w:rPr>
-          <w:rFonts w:ascii="Times New Roman" w:hAnsi="Times New Roman" w:cs="Times New Roman"/>
-        </w:rPr>
-      </w:pPr>
-    </w:p>
-    <w:p>
-      <w:pPr>
         <w:pStyle w:val="Heading2"/>
         <w:spacing w:before="0"/>
         <w:rPr>
@@ -1014,7 +954,471 @@
         <w:t>5.2 Schedule</w:t>
       </w:r>
     </w:p>
-    <w:p/>
+    <w:tbl>
+      <w:tblPr>
+        <w:tblStyle w:val="TableGrid"/>
+        <w:tblW w:w="0" w:type="auto"/>
+        <w:tblInd w:w="607" w:type="dxa"/>
+        <w:tblLook w:val="04A0" w:firstRow="1" w:lastRow="0" w:firstColumn="1" w:lastColumn="0" w:noHBand="0" w:noVBand="1"/>
+      </w:tblPr>
+      <w:tblGrid>
+        <w:gridCol w:w="1231"/>
+        <w:gridCol w:w="5322"/>
+        <w:gridCol w:w="1856"/>
+      </w:tblGrid>
+      <w:tr>
+        <w:tc>
+          <w:tcPr>
+            <w:tcW w:w="1231" w:type="dxa"/>
+          </w:tcPr>
+          <w:p>
+            <w:pPr>
+              <w:pStyle w:val="ListParagraph"/>
+              <w:spacing w:line="240" w:lineRule="auto"/>
+              <w:ind w:left="0"/>
+              <w:rPr>
+                <w:rFonts w:ascii="Times New Roman" w:hAnsi="Times New Roman" w:cs="Times New Roman"/>
+                <w:b/>
+                <w:bCs/>
+              </w:rPr>
+            </w:pPr>
+            <w:r>
+              <w:rPr>
+                <w:rFonts w:ascii="Times New Roman" w:hAnsi="Times New Roman" w:cs="Times New Roman"/>
+                <w:b/>
+                <w:bCs/>
+              </w:rPr>
+              <w:t>Tasks</w:t>
+            </w:r>
+          </w:p>
+        </w:tc>
+        <w:tc>
+          <w:tcPr>
+            <w:tcW w:w="5322" w:type="dxa"/>
+          </w:tcPr>
+          <w:p>
+            <w:pPr>
+              <w:pStyle w:val="ListParagraph"/>
+              <w:spacing w:line="240" w:lineRule="auto"/>
+              <w:ind w:left="0"/>
+              <w:rPr>
+                <w:rFonts w:ascii="Times New Roman" w:hAnsi="Times New Roman" w:cs="Times New Roman"/>
+                <w:b/>
+                <w:bCs/>
+              </w:rPr>
+            </w:pPr>
+            <w:r>
+              <w:rPr>
+                <w:rFonts w:ascii="Times New Roman" w:hAnsi="Times New Roman" w:cs="Times New Roman"/>
+                <w:b/>
+                <w:bCs/>
+              </w:rPr>
+              <w:t>Details</w:t>
+            </w:r>
+          </w:p>
+        </w:tc>
+        <w:tc>
+          <w:tcPr>
+            <w:tcW w:w="1856" w:type="dxa"/>
+          </w:tcPr>
+          <w:p>
+            <w:pPr>
+              <w:pStyle w:val="ListParagraph"/>
+              <w:spacing w:line="240" w:lineRule="auto"/>
+              <w:ind w:left="0"/>
+              <w:rPr>
+                <w:rFonts w:ascii="Times New Roman" w:hAnsi="Times New Roman" w:cs="Times New Roman"/>
+                <w:b/>
+                <w:bCs/>
+              </w:rPr>
+            </w:pPr>
+            <w:r>
+              <w:rPr>
+                <w:rFonts w:ascii="Times New Roman" w:hAnsi="Times New Roman" w:cs="Times New Roman"/>
+                <w:b/>
+                <w:bCs/>
+              </w:rPr>
+              <w:t>Due Date</w:t>
+            </w:r>
+          </w:p>
+        </w:tc>
+      </w:tr>
+      <w:tr>
+        <w:tc>
+          <w:tcPr>
+            <w:tcW w:w="1231" w:type="dxa"/>
+          </w:tcPr>
+          <w:p>
+            <w:pPr>
+              <w:pStyle w:val="ListParagraph"/>
+              <w:spacing w:line="240" w:lineRule="auto"/>
+              <w:ind w:left="0"/>
+              <w:rPr>
+                <w:rFonts w:ascii="Times New Roman" w:hAnsi="Times New Roman" w:cs="Times New Roman"/>
+              </w:rPr>
+            </w:pPr>
+            <w:r>
+              <w:rPr>
+                <w:rFonts w:ascii="Times New Roman" w:hAnsi="Times New Roman" w:cs="Times New Roman"/>
+              </w:rPr>
+              <w:t>Stage 0</w:t>
+            </w:r>
+          </w:p>
+        </w:tc>
+        <w:tc>
+          <w:tcPr>
+            <w:tcW w:w="5322" w:type="dxa"/>
+          </w:tcPr>
+          <w:p>
+            <w:pPr>
+              <w:pStyle w:val="ListParagraph"/>
+              <w:spacing w:line="240" w:lineRule="auto"/>
+              <w:ind w:left="0"/>
+              <w:rPr>
+                <w:rFonts w:ascii="Times New Roman" w:hAnsi="Times New Roman" w:cs="Times New Roman"/>
+              </w:rPr>
+            </w:pPr>
+            <w:r>
+              <w:rPr>
+                <w:rFonts w:ascii="Times New Roman" w:hAnsi="Times New Roman" w:cs="Times New Roman"/>
+              </w:rPr>
+              <w:t>Design document including describing your understanding of the project and project plan</w:t>
+            </w:r>
+          </w:p>
+        </w:tc>
+        <w:tc>
+          <w:tcPr>
+            <w:tcW w:w="1856" w:type="dxa"/>
+          </w:tcPr>
+          <w:p>
+            <w:pPr>
+              <w:pStyle w:val="ListParagraph"/>
+              <w:spacing w:line="240" w:lineRule="auto"/>
+              <w:ind w:left="0"/>
+              <w:rPr>
+                <w:rFonts w:ascii="Times New Roman" w:hAnsi="Times New Roman" w:cs="Times New Roman"/>
+              </w:rPr>
+            </w:pPr>
+            <w:r>
+              <w:rPr>
+                <w:rFonts w:ascii="Times New Roman" w:hAnsi="Times New Roman" w:cs="Times New Roman"/>
+              </w:rPr>
+              <w:t>20/03/2020</w:t>
+            </w:r>
+          </w:p>
+        </w:tc>
+      </w:tr>
+      <w:tr>
+        <w:tc>
+          <w:tcPr>
+            <w:tcW w:w="1231" w:type="dxa"/>
+          </w:tcPr>
+          <w:p>
+            <w:pPr>
+              <w:pStyle w:val="ListParagraph"/>
+              <w:spacing w:line="240" w:lineRule="auto"/>
+              <w:ind w:left="0"/>
+              <w:rPr>
+                <w:rFonts w:ascii="Times New Roman" w:hAnsi="Times New Roman" w:cs="Times New Roman"/>
+              </w:rPr>
+            </w:pPr>
+            <w:r>
+              <w:rPr>
+                <w:rFonts w:ascii="Times New Roman" w:hAnsi="Times New Roman" w:cs="Times New Roman"/>
+              </w:rPr>
+              <w:t xml:space="preserve">Stage </w:t>
+            </w:r>
+            <w:r>
+              <w:rPr>
+                <w:rFonts w:ascii="Times New Roman" w:hAnsi="Times New Roman" w:cs="Times New Roman"/>
+              </w:rPr>
+              <w:t>1</w:t>
+            </w:r>
+          </w:p>
+        </w:tc>
+        <w:tc>
+          <w:tcPr>
+            <w:tcW w:w="5322" w:type="dxa"/>
+          </w:tcPr>
+          <w:p>
+            <w:pPr>
+              <w:pStyle w:val="ListParagraph"/>
+              <w:spacing w:line="240" w:lineRule="auto"/>
+              <w:ind w:left="0"/>
+              <w:rPr>
+                <w:rFonts w:ascii="Times New Roman" w:hAnsi="Times New Roman" w:cs="Times New Roman"/>
+              </w:rPr>
+            </w:pPr>
+            <w:r>
+              <w:rPr>
+                <w:rFonts w:ascii="Times New Roman" w:hAnsi="Times New Roman" w:cs="Times New Roman"/>
+              </w:rPr>
+              <w:t>Design and Implement a ‘vanilla’ client-side simulator with a simple job dispatcher</w:t>
+            </w:r>
+          </w:p>
+        </w:tc>
+        <w:tc>
+          <w:tcPr>
+            <w:tcW w:w="1856" w:type="dxa"/>
+          </w:tcPr>
+          <w:p>
+            <w:pPr>
+              <w:pStyle w:val="ListParagraph"/>
+              <w:spacing w:line="240" w:lineRule="auto"/>
+              <w:ind w:left="0"/>
+              <w:rPr>
+                <w:rFonts w:ascii="Times New Roman" w:hAnsi="Times New Roman" w:cs="Times New Roman"/>
+              </w:rPr>
+            </w:pPr>
+            <w:r>
+              <w:rPr>
+                <w:rFonts w:ascii="Times New Roman" w:hAnsi="Times New Roman" w:cs="Times New Roman"/>
+              </w:rPr>
+              <w:t>Week 6</w:t>
+            </w:r>
+          </w:p>
+        </w:tc>
+      </w:tr>
+      <w:tr>
+        <w:tc>
+          <w:tcPr>
+            <w:tcW w:w="1231" w:type="dxa"/>
+          </w:tcPr>
+          <w:p>
+            <w:pPr>
+              <w:pStyle w:val="ListParagraph"/>
+              <w:spacing w:line="240" w:lineRule="auto"/>
+              <w:ind w:left="0"/>
+              <w:rPr>
+                <w:rFonts w:ascii="Times New Roman" w:hAnsi="Times New Roman" w:cs="Times New Roman"/>
+              </w:rPr>
+            </w:pPr>
+            <w:r>
+              <w:rPr>
+                <w:rFonts w:ascii="Times New Roman" w:hAnsi="Times New Roman" w:cs="Times New Roman"/>
+              </w:rPr>
+              <w:t xml:space="preserve">Stage </w:t>
+            </w:r>
+            <w:r>
+              <w:rPr>
+                <w:rFonts w:ascii="Times New Roman" w:hAnsi="Times New Roman" w:cs="Times New Roman"/>
+              </w:rPr>
+              <w:t>2</w:t>
+            </w:r>
+          </w:p>
+        </w:tc>
+        <w:tc>
+          <w:tcPr>
+            <w:tcW w:w="5322" w:type="dxa"/>
+          </w:tcPr>
+          <w:p>
+            <w:pPr>
+              <w:pStyle w:val="ListParagraph"/>
+              <w:spacing w:line="240" w:lineRule="auto"/>
+              <w:ind w:left="0"/>
+              <w:rPr>
+                <w:rFonts w:ascii="Times New Roman" w:hAnsi="Times New Roman" w:cs="Times New Roman"/>
+              </w:rPr>
+            </w:pPr>
+            <w:r>
+              <w:rPr>
+                <w:rFonts w:ascii="Times New Roman" w:hAnsi="Times New Roman" w:cs="Times New Roman"/>
+              </w:rPr>
+              <w:t xml:space="preserve">Implement three baseline scheduling algorithms: </w:t>
+            </w:r>
+            <w:proofErr w:type="gramStart"/>
+            <w:r>
+              <w:rPr>
+                <w:rFonts w:ascii="Times New Roman" w:hAnsi="Times New Roman" w:cs="Times New Roman"/>
+              </w:rPr>
+              <w:t>First-Fit</w:t>
+            </w:r>
+            <w:proofErr w:type="gramEnd"/>
+            <w:r>
+              <w:rPr>
+                <w:rFonts w:ascii="Times New Roman" w:hAnsi="Times New Roman" w:cs="Times New Roman"/>
+              </w:rPr>
+              <w:t xml:space="preserve"> (FF), Best-Fit (BF) and Worst-Fit (WF</w:t>
+            </w:r>
+            <w:r>
+              <w:rPr>
+                <w:rFonts w:ascii="Times New Roman" w:hAnsi="Times New Roman" w:cs="Times New Roman"/>
+              </w:rPr>
+              <w:t>)</w:t>
+            </w:r>
+          </w:p>
+        </w:tc>
+        <w:tc>
+          <w:tcPr>
+            <w:tcW w:w="1856" w:type="dxa"/>
+          </w:tcPr>
+          <w:p>
+            <w:pPr>
+              <w:pStyle w:val="ListParagraph"/>
+              <w:spacing w:line="240" w:lineRule="auto"/>
+              <w:ind w:left="0"/>
+              <w:rPr>
+                <w:rFonts w:ascii="Times New Roman" w:hAnsi="Times New Roman" w:cs="Times New Roman"/>
+              </w:rPr>
+            </w:pPr>
+            <w:r>
+              <w:rPr>
+                <w:rFonts w:ascii="Times New Roman" w:hAnsi="Times New Roman" w:cs="Times New Roman"/>
+              </w:rPr>
+              <w:t>Week 9</w:t>
+            </w:r>
+          </w:p>
+        </w:tc>
+      </w:tr>
+      <w:tr>
+        <w:tc>
+          <w:tcPr>
+            <w:tcW w:w="1231" w:type="dxa"/>
+          </w:tcPr>
+          <w:p>
+            <w:pPr>
+              <w:pStyle w:val="ListParagraph"/>
+              <w:spacing w:line="240" w:lineRule="auto"/>
+              <w:ind w:left="0"/>
+              <w:rPr>
+                <w:rFonts w:ascii="Times New Roman" w:hAnsi="Times New Roman" w:cs="Times New Roman"/>
+              </w:rPr>
+            </w:pPr>
+            <w:r>
+              <w:rPr>
+                <w:rFonts w:ascii="Times New Roman" w:hAnsi="Times New Roman" w:cs="Times New Roman"/>
+              </w:rPr>
+              <w:t xml:space="preserve">Stage </w:t>
+            </w:r>
+            <w:r>
+              <w:rPr>
+                <w:rFonts w:ascii="Times New Roman" w:hAnsi="Times New Roman" w:cs="Times New Roman"/>
+              </w:rPr>
+              <w:t>3</w:t>
+            </w:r>
+          </w:p>
+        </w:tc>
+        <w:tc>
+          <w:tcPr>
+            <w:tcW w:w="5322" w:type="dxa"/>
+          </w:tcPr>
+          <w:p>
+            <w:pPr>
+              <w:pStyle w:val="ListParagraph"/>
+              <w:spacing w:line="240" w:lineRule="auto"/>
+              <w:ind w:left="0"/>
+              <w:rPr>
+                <w:rFonts w:ascii="Times New Roman" w:hAnsi="Times New Roman" w:cs="Times New Roman"/>
+              </w:rPr>
+            </w:pPr>
+            <w:r>
+              <w:rPr>
+                <w:rFonts w:ascii="Times New Roman" w:hAnsi="Times New Roman" w:cs="Times New Roman"/>
+              </w:rPr>
+              <w:t xml:space="preserve">Design and Implement a new scheduling algorithm </w:t>
+            </w:r>
+          </w:p>
+        </w:tc>
+        <w:tc>
+          <w:tcPr>
+            <w:tcW w:w="1856" w:type="dxa"/>
+          </w:tcPr>
+          <w:p>
+            <w:pPr>
+              <w:pStyle w:val="ListParagraph"/>
+              <w:spacing w:line="240" w:lineRule="auto"/>
+              <w:ind w:left="0"/>
+              <w:rPr>
+                <w:rFonts w:ascii="Times New Roman" w:hAnsi="Times New Roman" w:cs="Times New Roman"/>
+              </w:rPr>
+            </w:pPr>
+            <w:r>
+              <w:rPr>
+                <w:rFonts w:ascii="Times New Roman" w:hAnsi="Times New Roman" w:cs="Times New Roman"/>
+              </w:rPr>
+              <w:t>Week 12</w:t>
+            </w:r>
+          </w:p>
+        </w:tc>
+      </w:tr>
+      <w:tr>
+        <w:tc>
+          <w:tcPr>
+            <w:tcW w:w="1231" w:type="dxa"/>
+          </w:tcPr>
+          <w:p>
+            <w:pPr>
+              <w:pStyle w:val="ListParagraph"/>
+              <w:spacing w:line="240" w:lineRule="auto"/>
+              <w:ind w:left="0"/>
+              <w:rPr>
+                <w:rFonts w:ascii="Times New Roman" w:hAnsi="Times New Roman" w:cs="Times New Roman"/>
+              </w:rPr>
+            </w:pPr>
+            <w:r>
+              <w:rPr>
+                <w:rFonts w:ascii="Times New Roman" w:hAnsi="Times New Roman" w:cs="Times New Roman"/>
+              </w:rPr>
+              <w:t>Demo</w:t>
+            </w:r>
+          </w:p>
+        </w:tc>
+        <w:tc>
+          <w:tcPr>
+            <w:tcW w:w="5322" w:type="dxa"/>
+          </w:tcPr>
+          <w:p>
+            <w:pPr>
+              <w:pStyle w:val="ListParagraph"/>
+              <w:spacing w:line="240" w:lineRule="auto"/>
+              <w:ind w:left="0"/>
+              <w:rPr>
+                <w:rFonts w:ascii="Times New Roman" w:hAnsi="Times New Roman" w:cs="Times New Roman"/>
+              </w:rPr>
+            </w:pPr>
+            <w:r>
+              <w:rPr>
+                <w:rFonts w:ascii="Times New Roman" w:hAnsi="Times New Roman" w:cs="Times New Roman"/>
+              </w:rPr>
+              <w:t>presentation, maintenance of data repository (</w:t>
+            </w:r>
+            <w:r>
+              <w:rPr>
+                <w:rFonts w:ascii="Times New Roman" w:hAnsi="Times New Roman" w:cs="Times New Roman"/>
+              </w:rPr>
+              <w:t>GitHub</w:t>
+            </w:r>
+            <w:r>
+              <w:rPr>
+                <w:rFonts w:ascii="Times New Roman" w:hAnsi="Times New Roman" w:cs="Times New Roman"/>
+              </w:rPr>
+              <w:t>/Bitbucket) and wiki pages</w:t>
+            </w:r>
+          </w:p>
+        </w:tc>
+        <w:tc>
+          <w:tcPr>
+            <w:tcW w:w="1856" w:type="dxa"/>
+          </w:tcPr>
+          <w:p>
+            <w:pPr>
+              <w:pStyle w:val="ListParagraph"/>
+              <w:spacing w:line="240" w:lineRule="auto"/>
+              <w:ind w:left="0"/>
+              <w:rPr>
+                <w:rFonts w:ascii="Times New Roman" w:hAnsi="Times New Roman" w:cs="Times New Roman"/>
+              </w:rPr>
+            </w:pPr>
+            <w:r>
+              <w:rPr>
+                <w:rFonts w:ascii="Times New Roman" w:hAnsi="Times New Roman" w:cs="Times New Roman"/>
+              </w:rPr>
+              <w:t>Week 13</w:t>
+            </w:r>
+          </w:p>
+        </w:tc>
+      </w:tr>
+    </w:tbl>
     <w:p>
       <w:pPr>
         <w:pStyle w:val="Heading2"/>
@@ -1032,7 +1436,71 @@
         <w:t xml:space="preserve">5.3 Arrangements </w:t>
       </w:r>
     </w:p>
-    <w:p/>
+    <w:p>
+      <w:pPr>
+        <w:rPr>
+          <w:rFonts w:ascii="Times New Roman" w:hAnsi="Times New Roman" w:cs="Times New Roman"/>
+          <w:sz w:val="22"/>
+          <w:szCs w:val="22"/>
+        </w:rPr>
+      </w:pPr>
+      <w:r>
+        <w:rPr>
+          <w:rFonts w:ascii="Times New Roman" w:hAnsi="Times New Roman" w:cs="Times New Roman"/>
+          <w:sz w:val="22"/>
+          <w:szCs w:val="22"/>
+        </w:rPr>
+        <w:t>Communication is vital to the success of the project. Team members ought to apprehend the status of the project and the way they're affected.</w:t>
+      </w:r>
+      <w:r>
+        <w:rPr>
+          <w:rFonts w:ascii="Times New Roman" w:hAnsi="Times New Roman" w:cs="Times New Roman"/>
+          <w:sz w:val="22"/>
+          <w:szCs w:val="22"/>
+        </w:rPr>
+        <w:t xml:space="preserve"> </w:t>
+      </w:r>
+      <w:r>
+        <w:rPr>
+          <w:rFonts w:ascii="Times New Roman" w:hAnsi="Times New Roman" w:cs="Times New Roman"/>
+          <w:sz w:val="22"/>
+          <w:szCs w:val="22"/>
+        </w:rPr>
+        <w:t xml:space="preserve">The primary methods that communication for group members is thru </w:t>
+      </w:r>
+      <w:r>
+        <w:rPr>
+          <w:rFonts w:ascii="Times New Roman" w:hAnsi="Times New Roman" w:cs="Times New Roman"/>
+          <w:sz w:val="22"/>
+          <w:szCs w:val="22"/>
+        </w:rPr>
+        <w:t>Facebook</w:t>
+      </w:r>
+      <w:r>
+        <w:rPr>
+          <w:rFonts w:ascii="Times New Roman" w:hAnsi="Times New Roman" w:cs="Times New Roman"/>
+          <w:sz w:val="22"/>
+          <w:szCs w:val="22"/>
+        </w:rPr>
+        <w:t xml:space="preserve"> messenger</w:t>
+      </w:r>
+      <w:r>
+        <w:rPr>
+          <w:rFonts w:ascii="Times New Roman" w:hAnsi="Times New Roman" w:cs="Times New Roman"/>
+          <w:sz w:val="22"/>
+          <w:szCs w:val="22"/>
+        </w:rPr>
+        <w:t xml:space="preserve"> </w:t>
+      </w:r>
+      <w:r>
+        <w:rPr>
+          <w:rFonts w:ascii="Times New Roman" w:hAnsi="Times New Roman" w:cs="Times New Roman"/>
+          <w:sz w:val="22"/>
+          <w:szCs w:val="22"/>
+        </w:rPr>
+        <w:t>and includes face-to-face conferences twice a week.</w:t>
+      </w:r>
+    </w:p>
     <w:p>
       <w:pPr>
         <w:pStyle w:val="Heading2"/>
@@ -1052,10 +1520,61 @@
     </w:p>
     <w:p>
       <w:pPr>
-        <w:rPr>
+        <w:pStyle w:val="Heading2"/>
+        <w:spacing w:before="0"/>
+        <w:rPr>
+          <w:rFonts w:ascii="Times New Roman" w:eastAsiaTheme="minorEastAsia" w:hAnsi="Times New Roman" w:cs="Times New Roman"/>
+          <w:color w:val="auto"/>
+          <w:sz w:val="22"/>
+          <w:szCs w:val="22"/>
           <w:lang w:val="en-AU"/>
         </w:rPr>
       </w:pPr>
+      <w:r>
+        <w:rPr>
+          <w:rFonts w:ascii="Times New Roman" w:eastAsiaTheme="minorEastAsia" w:hAnsi="Times New Roman" w:cs="Times New Roman"/>
+          <w:color w:val="auto"/>
+          <w:sz w:val="22"/>
+          <w:szCs w:val="22"/>
+          <w:lang w:val="en-AU"/>
+        </w:rPr>
+        <w:t>Data management through GitHub to know the status of the project data, this way will greatly improve the efficiency of our cooperation</w:t>
+      </w:r>
+    </w:p>
+    <w:p>
+      <w:pPr>
+        <w:spacing w:line="240" w:lineRule="auto"/>
+        <w:rPr>
+          <w:rFonts w:ascii="Times New Roman" w:hAnsi="Times New Roman" w:cs="Times New Roman"/>
+        </w:rPr>
+      </w:pPr>
+      <w:r>
+        <w:rPr>
+          <w:rFonts w:ascii="Times New Roman" w:hAnsi="Times New Roman" w:cs="Times New Roman"/>
+          <w:sz w:val="22"/>
+          <w:szCs w:val="22"/>
+        </w:rPr>
+        <w:t xml:space="preserve">GitHub Link </w:t>
+      </w:r>
+      <w:r>
+        <w:rPr>
+          <w:rFonts w:ascii="Times New Roman" w:hAnsi="Times New Roman" w:cs="Times New Roman"/>
+          <w:sz w:val="22"/>
+          <w:szCs w:val="22"/>
+        </w:rPr>
+        <w:t>：</w:t>
+      </w:r>
+      <w:hyperlink r:id="rId10" w:history="1">
+        <w:r>
+          <w:rPr>
+            <w:rStyle w:val="Hyperlink"/>
+            <w:rFonts w:ascii="Times New Roman" w:hAnsi="Times New Roman" w:cs="Times New Roman"/>
+            <w:sz w:val="22"/>
+            <w:szCs w:val="22"/>
+          </w:rPr>
+          <w:t>https://github.com/SnakeCN21/COMP3100-Group-Project</w:t>
+        </w:r>
+      </w:hyperlink>
     </w:p>
     <w:p>
       <w:pPr>
@@ -1076,52 +1595,172 @@
     </w:p>
     <w:p>
       <w:pPr>
-        <w:rPr>
-          <w:rFonts w:ascii="Times New Roman" w:hAnsi="Times New Roman" w:cs="Times New Roman"/>
-        </w:rPr>
-      </w:pPr>
+        <w:pStyle w:val="Heading2"/>
+        <w:spacing w:before="0"/>
+        <w:rPr>
+          <w:rFonts w:ascii="Times New Roman" w:eastAsiaTheme="minorEastAsia" w:hAnsi="Times New Roman" w:cs="Times New Roman"/>
+          <w:color w:val="auto"/>
+          <w:sz w:val="22"/>
+          <w:szCs w:val="22"/>
+          <w:lang w:val="en-AU"/>
+        </w:rPr>
+      </w:pPr>
+      <w:r>
+        <w:rPr>
+          <w:rFonts w:ascii="Times New Roman" w:eastAsiaTheme="minorEastAsia" w:hAnsi="Times New Roman" w:cs="Times New Roman"/>
+          <w:color w:val="auto"/>
+          <w:sz w:val="22"/>
+          <w:szCs w:val="22"/>
+          <w:lang w:val="en-AU"/>
+        </w:rPr>
+        <w:t>In this group project, we agreed that the programming language is developing by java.</w:t>
+      </w:r>
+      <w:r>
+        <w:rPr>
+          <w:rFonts w:ascii="Times New Roman" w:eastAsiaTheme="minorEastAsia" w:hAnsi="Times New Roman" w:cs="Times New Roman"/>
+          <w:color w:val="auto"/>
+          <w:sz w:val="22"/>
+          <w:szCs w:val="22"/>
+          <w:lang w:val="en-AU"/>
+        </w:rPr>
+        <w:t xml:space="preserve"> </w:t>
+      </w:r>
     </w:p>
     <w:p>
       <w:pPr>
-        <w:rPr>
-          <w:rFonts w:ascii="Times New Roman" w:hAnsi="Times New Roman" w:cs="Times New Roman"/>
-        </w:rPr>
-      </w:pPr>
+        <w:pStyle w:val="Heading2"/>
+        <w:spacing w:before="0"/>
+        <w:rPr>
+          <w:rFonts w:ascii="Times New Roman" w:eastAsiaTheme="minorEastAsia" w:hAnsi="Times New Roman" w:cs="Times New Roman"/>
+          <w:color w:val="auto"/>
+          <w:sz w:val="22"/>
+          <w:szCs w:val="22"/>
+          <w:lang w:val="en-AU"/>
+        </w:rPr>
+      </w:pPr>
+      <w:r>
+        <w:rPr>
+          <w:rFonts w:ascii="Times New Roman" w:eastAsiaTheme="minorEastAsia" w:hAnsi="Times New Roman" w:cs="Times New Roman"/>
+          <w:color w:val="auto"/>
+          <w:sz w:val="22"/>
+          <w:szCs w:val="22"/>
+          <w:lang w:val="en-AU"/>
+        </w:rPr>
+        <w:t>Advantages:</w:t>
+      </w:r>
     </w:p>
     <w:p>
       <w:pPr>
-        <w:rPr>
-          <w:rFonts w:ascii="Times New Roman" w:hAnsi="Times New Roman" w:cs="Times New Roman"/>
-        </w:rPr>
-      </w:pPr>
+        <w:pStyle w:val="Heading2"/>
+        <w:numPr>
+          <w:ilvl w:val="0"/>
+          <w:numId w:val="43"/>
+        </w:numPr>
+        <w:spacing w:before="0"/>
+        <w:rPr>
+          <w:rFonts w:ascii="Times New Roman" w:eastAsiaTheme="minorEastAsia" w:hAnsi="Times New Roman" w:cs="Times New Roman"/>
+          <w:color w:val="auto"/>
+          <w:sz w:val="22"/>
+          <w:szCs w:val="22"/>
+          <w:lang w:val="en-AU"/>
+        </w:rPr>
+      </w:pPr>
+      <w:r>
+        <w:rPr>
+          <w:rFonts w:ascii="Times New Roman" w:eastAsiaTheme="minorEastAsia" w:hAnsi="Times New Roman" w:cs="Times New Roman"/>
+          <w:color w:val="auto"/>
+          <w:sz w:val="22"/>
+          <w:szCs w:val="22"/>
+          <w:lang w:val="en-AU"/>
+        </w:rPr>
+        <w:t>The core library has network feature packs that support TCP / IP UDP, etc.</w:t>
+      </w:r>
     </w:p>
     <w:p>
       <w:pPr>
-        <w:rPr>
-          <w:rFonts w:ascii="Times New Roman" w:hAnsi="Times New Roman" w:cs="Times New Roman"/>
-        </w:rPr>
-      </w:pPr>
-      <w:bookmarkStart w:id="4" w:name="_GoBack"/>
-      <w:bookmarkEnd w:id="4"/>
+        <w:pStyle w:val="Heading2"/>
+        <w:numPr>
+          <w:ilvl w:val="0"/>
+          <w:numId w:val="43"/>
+        </w:numPr>
+        <w:spacing w:before="0"/>
+        <w:rPr>
+          <w:rFonts w:ascii="Times New Roman" w:eastAsiaTheme="minorEastAsia" w:hAnsi="Times New Roman" w:cs="Times New Roman"/>
+          <w:color w:val="auto"/>
+          <w:sz w:val="22"/>
+          <w:szCs w:val="22"/>
+          <w:lang w:val="en-AU"/>
+        </w:rPr>
+      </w:pPr>
+      <w:r>
+        <w:rPr>
+          <w:rFonts w:ascii="Times New Roman" w:eastAsiaTheme="minorEastAsia" w:hAnsi="Times New Roman" w:cs="Times New Roman"/>
+          <w:color w:val="auto"/>
+          <w:sz w:val="22"/>
+          <w:szCs w:val="22"/>
+          <w:lang w:val="en-AU"/>
+        </w:rPr>
+        <w:t>Supports vast data structures in the core library</w:t>
+      </w:r>
     </w:p>
     <w:p>
       <w:pPr>
-        <w:rPr>
-          <w:rFonts w:ascii="Times New Roman" w:hAnsi="Times New Roman" w:cs="Times New Roman"/>
-        </w:rPr>
-      </w:pPr>
+        <w:pStyle w:val="Heading2"/>
+        <w:numPr>
+          <w:ilvl w:val="0"/>
+          <w:numId w:val="43"/>
+        </w:numPr>
+        <w:spacing w:before="0"/>
+        <w:rPr>
+          <w:rFonts w:ascii="Times New Roman" w:eastAsiaTheme="minorEastAsia" w:hAnsi="Times New Roman" w:cs="Times New Roman"/>
+          <w:color w:val="auto"/>
+          <w:sz w:val="22"/>
+          <w:szCs w:val="22"/>
+          <w:lang w:val="en-AU"/>
+        </w:rPr>
+      </w:pPr>
+      <w:r>
+        <w:rPr>
+          <w:rFonts w:ascii="Times New Roman" w:eastAsiaTheme="minorEastAsia" w:hAnsi="Times New Roman" w:cs="Times New Roman"/>
+          <w:color w:val="auto"/>
+          <w:sz w:val="22"/>
+          <w:szCs w:val="22"/>
+          <w:lang w:val="en-AU"/>
+        </w:rPr>
+        <w:t>Java has many APIs and is very extensive</w:t>
+      </w:r>
     </w:p>
     <w:p>
       <w:pPr>
-        <w:rPr>
-          <w:rFonts w:ascii="Times New Roman" w:hAnsi="Times New Roman" w:cs="Times New Roman"/>
-        </w:rPr>
-      </w:pPr>
+        <w:pStyle w:val="Heading2"/>
+        <w:numPr>
+          <w:ilvl w:val="0"/>
+          <w:numId w:val="43"/>
+        </w:numPr>
+        <w:spacing w:before="0"/>
+        <w:rPr>
+          <w:rFonts w:ascii="Times New Roman" w:eastAsiaTheme="minorEastAsia" w:hAnsi="Times New Roman" w:cs="Times New Roman"/>
+          <w:color w:val="auto"/>
+          <w:sz w:val="22"/>
+          <w:szCs w:val="22"/>
+          <w:lang w:val="en-AU"/>
+        </w:rPr>
+      </w:pPr>
+      <w:r>
+        <w:rPr>
+          <w:rFonts w:ascii="Times New Roman" w:eastAsiaTheme="minorEastAsia" w:hAnsi="Times New Roman" w:cs="Times New Roman"/>
+          <w:color w:val="auto"/>
+          <w:sz w:val="22"/>
+          <w:szCs w:val="22"/>
+          <w:lang w:val="en-AU"/>
+        </w:rPr>
+        <w:t>Etc</w:t>
+      </w:r>
     </w:p>
     <w:p>
       <w:pPr>
         <w:rPr>
-          <w:rFonts w:ascii="Times New Roman" w:hAnsi="Times New Roman" w:cs="Times New Roman"/>
+          <w:lang w:val="en-AU"/>
         </w:rPr>
       </w:pPr>
     </w:p>
@@ -1135,6 +1774,7 @@
         <w:spacing w:before="0"/>
         <w:rPr>
           <w:rFonts w:ascii="Times New Roman" w:hAnsi="Times New Roman" w:cs="Times New Roman"/>
+          <w:b/>
         </w:rPr>
       </w:pPr>
       <w:bookmarkStart w:id="5" w:name="_lvnfxha6krws" w:colFirst="0" w:colLast="0"/>
@@ -1151,38 +1791,190 @@
     </w:p>
     <w:p>
       <w:pPr>
-        <w:rPr>
-          <w:rFonts w:ascii="Times New Roman" w:hAnsi="Times New Roman" w:cs="Times New Roman"/>
-        </w:rPr>
-      </w:pPr>
+        <w:pStyle w:val="ListParagraph"/>
+        <w:numPr>
+          <w:ilvl w:val="0"/>
+          <w:numId w:val="44"/>
+        </w:numPr>
+        <w:spacing w:after="0" w:line="240" w:lineRule="auto"/>
+        <w:rPr>
+          <w:rFonts w:ascii="Times New Roman" w:hAnsi="Times New Roman" w:cs="Times New Roman"/>
+        </w:rPr>
+      </w:pPr>
+      <w:r>
+        <w:rPr>
+          <w:rFonts w:ascii="Times New Roman" w:hAnsi="Times New Roman" w:cs="Times New Roman"/>
+        </w:rPr>
+        <w:t>Adler, R. M. (1995). Distributed coordination models for client/server computing. Computer, 28(4), 14-22.</w:t>
+      </w:r>
     </w:p>
     <w:p>
       <w:pPr>
-        <w:rPr>
-          <w:rFonts w:ascii="Times New Roman" w:hAnsi="Times New Roman" w:cs="Times New Roman"/>
-        </w:rPr>
-      </w:pPr>
+        <w:pStyle w:val="ListParagraph"/>
+        <w:numPr>
+          <w:ilvl w:val="0"/>
+          <w:numId w:val="44"/>
+        </w:numPr>
+        <w:spacing w:after="0" w:line="240" w:lineRule="auto"/>
+        <w:rPr>
+          <w:rFonts w:ascii="Times New Roman" w:hAnsi="Times New Roman" w:cs="Times New Roman"/>
+        </w:rPr>
+      </w:pPr>
+      <w:proofErr w:type="spellStart"/>
+      <w:r>
+        <w:rPr>
+          <w:rFonts w:ascii="Times New Roman" w:hAnsi="Times New Roman" w:cs="Times New Roman"/>
+        </w:rPr>
+        <w:t>Kossmann</w:t>
+      </w:r>
+      <w:proofErr w:type="spellEnd"/>
+      <w:r>
+        <w:rPr>
+          <w:rFonts w:ascii="Times New Roman" w:hAnsi="Times New Roman" w:cs="Times New Roman"/>
+        </w:rPr>
+        <w:t xml:space="preserve">, D., </w:t>
+      </w:r>
+      <w:proofErr w:type="spellStart"/>
+      <w:r>
+        <w:rPr>
+          <w:rFonts w:ascii="Times New Roman" w:hAnsi="Times New Roman" w:cs="Times New Roman"/>
+        </w:rPr>
+        <w:t>Kraska</w:t>
+      </w:r>
+      <w:proofErr w:type="spellEnd"/>
+      <w:r>
+        <w:rPr>
+          <w:rFonts w:ascii="Times New Roman" w:hAnsi="Times New Roman" w:cs="Times New Roman"/>
+        </w:rPr>
+        <w:t xml:space="preserve">, T., </w:t>
+      </w:r>
+      <w:proofErr w:type="spellStart"/>
+      <w:r>
+        <w:rPr>
+          <w:rFonts w:ascii="Times New Roman" w:hAnsi="Times New Roman" w:cs="Times New Roman"/>
+        </w:rPr>
+        <w:t>Loesing</w:t>
+      </w:r>
+      <w:proofErr w:type="spellEnd"/>
+      <w:r>
+        <w:rPr>
+          <w:rFonts w:ascii="Times New Roman" w:hAnsi="Times New Roman" w:cs="Times New Roman"/>
+        </w:rPr>
+        <w:t xml:space="preserve">, S., </w:t>
+      </w:r>
+      <w:proofErr w:type="spellStart"/>
+      <w:r>
+        <w:rPr>
+          <w:rFonts w:ascii="Times New Roman" w:hAnsi="Times New Roman" w:cs="Times New Roman"/>
+        </w:rPr>
+        <w:t>Merkli</w:t>
+      </w:r>
+      <w:proofErr w:type="spellEnd"/>
+      <w:r>
+        <w:rPr>
+          <w:rFonts w:ascii="Times New Roman" w:hAnsi="Times New Roman" w:cs="Times New Roman"/>
+        </w:rPr>
+        <w:t xml:space="preserve">, S., Mittal, R., &amp; </w:t>
+      </w:r>
+      <w:proofErr w:type="spellStart"/>
+      <w:r>
+        <w:rPr>
+          <w:rFonts w:ascii="Times New Roman" w:hAnsi="Times New Roman" w:cs="Times New Roman"/>
+        </w:rPr>
+        <w:t>Pfaffhauser</w:t>
+      </w:r>
+      <w:proofErr w:type="spellEnd"/>
+      <w:r>
+        <w:rPr>
+          <w:rFonts w:ascii="Times New Roman" w:hAnsi="Times New Roman" w:cs="Times New Roman"/>
+        </w:rPr>
+        <w:t>, F. (2010). Cloudy: A modular cloud storage system. Proceedings of the VLDB Endowment, 3(1-2), 1533-1536.</w:t>
+      </w:r>
     </w:p>
     <w:p>
       <w:pPr>
-        <w:rPr>
-          <w:rFonts w:ascii="Times New Roman" w:hAnsi="Times New Roman" w:cs="Times New Roman"/>
-        </w:rPr>
-      </w:pPr>
+        <w:pStyle w:val="ListParagraph"/>
+        <w:numPr>
+          <w:ilvl w:val="0"/>
+          <w:numId w:val="44"/>
+        </w:numPr>
+        <w:spacing w:after="0" w:line="240" w:lineRule="auto"/>
+        <w:rPr>
+          <w:rFonts w:ascii="Times New Roman" w:hAnsi="Times New Roman" w:cs="Times New Roman"/>
+        </w:rPr>
+      </w:pPr>
+      <w:r>
+        <w:rPr>
+          <w:rFonts w:ascii="Times New Roman" w:hAnsi="Times New Roman" w:cs="Times New Roman"/>
+        </w:rPr>
+        <w:t xml:space="preserve">Oluwatosin, H. S. (2014). Client-server model. IOSRJ </w:t>
+      </w:r>
+      <w:proofErr w:type="spellStart"/>
+      <w:r>
+        <w:rPr>
+          <w:rFonts w:ascii="Times New Roman" w:hAnsi="Times New Roman" w:cs="Times New Roman"/>
+        </w:rPr>
+        <w:t>Comput</w:t>
+      </w:r>
+      <w:proofErr w:type="spellEnd"/>
+      <w:r>
+        <w:rPr>
+          <w:rFonts w:ascii="Times New Roman" w:hAnsi="Times New Roman" w:cs="Times New Roman"/>
+        </w:rPr>
+        <w:t xml:space="preserve">. </w:t>
+      </w:r>
+      <w:proofErr w:type="spellStart"/>
+      <w:r>
+        <w:rPr>
+          <w:rFonts w:ascii="Times New Roman" w:hAnsi="Times New Roman" w:cs="Times New Roman"/>
+        </w:rPr>
+        <w:t>Eng</w:t>
+      </w:r>
+      <w:proofErr w:type="spellEnd"/>
+      <w:r>
+        <w:rPr>
+          <w:rFonts w:ascii="Times New Roman" w:hAnsi="Times New Roman" w:cs="Times New Roman"/>
+        </w:rPr>
+        <w:t>, 16(1), 2278-8727.</w:t>
+      </w:r>
     </w:p>
     <w:p>
       <w:pPr>
-        <w:rPr>
-          <w:rFonts w:ascii="Times New Roman" w:hAnsi="Times New Roman" w:cs="Times New Roman"/>
-        </w:rPr>
-      </w:pPr>
+        <w:pStyle w:val="ListParagraph"/>
+        <w:numPr>
+          <w:ilvl w:val="0"/>
+          <w:numId w:val="44"/>
+        </w:numPr>
+        <w:spacing w:after="0" w:line="240" w:lineRule="auto"/>
+        <w:rPr>
+          <w:rFonts w:ascii="Times New Roman" w:hAnsi="Times New Roman" w:cs="Times New Roman"/>
+        </w:rPr>
+      </w:pPr>
+      <w:r>
+        <w:rPr>
+          <w:rFonts w:ascii="Times New Roman" w:hAnsi="Times New Roman" w:cs="Times New Roman"/>
+        </w:rPr>
+        <w:t>Sprague, P. J., &amp; Lipscomb, T. H. (1993). U.S. Patent No. 5,247,575. Washington, DC: U.S. Patent and Trademark Office.</w:t>
+      </w:r>
     </w:p>
     <w:p>
       <w:pPr>
-        <w:rPr>
-          <w:rFonts w:ascii="Times New Roman" w:hAnsi="Times New Roman" w:cs="Times New Roman"/>
-        </w:rPr>
-      </w:pPr>
+        <w:pStyle w:val="ListParagraph"/>
+        <w:numPr>
+          <w:ilvl w:val="0"/>
+          <w:numId w:val="44"/>
+        </w:numPr>
+        <w:spacing w:after="0" w:line="240" w:lineRule="auto"/>
+        <w:rPr>
+          <w:rFonts w:ascii="Times New Roman" w:hAnsi="Times New Roman" w:cs="Times New Roman"/>
+        </w:rPr>
+      </w:pPr>
+      <w:r>
+        <w:rPr>
+          <w:rFonts w:ascii="Times New Roman" w:hAnsi="Times New Roman" w:cs="Times New Roman"/>
+        </w:rPr>
+        <w:t>Van der Mei, R. D., Hariharan, R., &amp; Reeser, P. K. (2001). Web server performance modeling. Telecommunication Systems, 16(3-4), 361-378.</w:t>
+      </w:r>
     </w:p>
     <w:p>
       <w:pPr>
@@ -1191,15 +1983,8 @@
         </w:rPr>
       </w:pPr>
     </w:p>
-    <w:p>
-      <w:pPr>
-        <w:rPr>
-          <w:rFonts w:ascii="Times New Roman" w:hAnsi="Times New Roman" w:cs="Times New Roman"/>
-        </w:rPr>
-      </w:pPr>
-    </w:p>
     <w:sectPr>
-      <w:headerReference w:type="default" r:id="rId10"/>
+      <w:headerReference w:type="default" r:id="rId11"/>
       <w:pgSz w:w="11906" w:h="16838"/>
       <w:pgMar w:top="1440" w:right="1440" w:bottom="1440" w:left="1440" w:header="431" w:footer="720" w:gutter="0"/>
       <w:pgNumType w:start="1"/>
@@ -3617,6 +4402,119 @@
     </w:lvl>
   </w:abstractNum>
   <w:abstractNum w:abstractNumId="21" w15:restartNumberingAfterBreak="0">
+    <w:nsid w:val="425C0443"/>
+    <w:multiLevelType w:val="hybridMultilevel"/>
+    <w:tmpl w:val="6DDCEDC4"/>
+    <w:lvl w:ilvl="0" w:tplc="0C090001">
+      <w:start w:val="1"/>
+      <w:numFmt w:val="bullet"/>
+      <w:lvlText w:val=""/>
+      <w:lvlJc w:val="left"/>
+      <w:pPr>
+        <w:ind w:left="720" w:hanging="360"/>
+      </w:pPr>
+      <w:rPr>
+        <w:rFonts w:ascii="Symbol" w:hAnsi="Symbol" w:hint="default"/>
+      </w:rPr>
+    </w:lvl>
+    <w:lvl w:ilvl="1" w:tplc="0C090003" w:tentative="1">
+      <w:start w:val="1"/>
+      <w:numFmt w:val="bullet"/>
+      <w:lvlText w:val="o"/>
+      <w:lvlJc w:val="left"/>
+      <w:pPr>
+        <w:ind w:left="1440" w:hanging="360"/>
+      </w:pPr>
+      <w:rPr>
+        <w:rFonts w:ascii="Courier New" w:hAnsi="Courier New" w:cs="Courier New" w:hint="default"/>
+      </w:rPr>
+    </w:lvl>
+    <w:lvl w:ilvl="2" w:tplc="0C090005" w:tentative="1">
+      <w:start w:val="1"/>
+      <w:numFmt w:val="bullet"/>
+      <w:lvlText w:val=""/>
+      <w:lvlJc w:val="left"/>
+      <w:pPr>
+        <w:ind w:left="2160" w:hanging="360"/>
+      </w:pPr>
+      <w:rPr>
+        <w:rFonts w:ascii="Wingdings" w:hAnsi="Wingdings" w:hint="default"/>
+      </w:rPr>
+    </w:lvl>
+    <w:lvl w:ilvl="3" w:tplc="0C090001" w:tentative="1">
+      <w:start w:val="1"/>
+      <w:numFmt w:val="bullet"/>
+      <w:lvlText w:val=""/>
+      <w:lvlJc w:val="left"/>
+      <w:pPr>
+        <w:ind w:left="2880" w:hanging="360"/>
+      </w:pPr>
+      <w:rPr>
+        <w:rFonts w:ascii="Symbol" w:hAnsi="Symbol" w:hint="default"/>
+      </w:rPr>
+    </w:lvl>
+    <w:lvl w:ilvl="4" w:tplc="0C090003" w:tentative="1">
+      <w:start w:val="1"/>
+      <w:numFmt w:val="bullet"/>
+      <w:lvlText w:val="o"/>
+      <w:lvlJc w:val="left"/>
+      <w:pPr>
+        <w:ind w:left="3600" w:hanging="360"/>
+      </w:pPr>
+      <w:rPr>
+        <w:rFonts w:ascii="Courier New" w:hAnsi="Courier New" w:cs="Courier New" w:hint="default"/>
+      </w:rPr>
+    </w:lvl>
+    <w:lvl w:ilvl="5" w:tplc="0C090005" w:tentative="1">
+      <w:start w:val="1"/>
+      <w:numFmt w:val="bullet"/>
+      <w:lvlText w:val=""/>
+      <w:lvlJc w:val="left"/>
+      <w:pPr>
+        <w:ind w:left="4320" w:hanging="360"/>
+      </w:pPr>
+      <w:rPr>
+        <w:rFonts w:ascii="Wingdings" w:hAnsi="Wingdings" w:hint="default"/>
+      </w:rPr>
+    </w:lvl>
+    <w:lvl w:ilvl="6" w:tplc="0C090001" w:tentative="1">
+      <w:start w:val="1"/>
+      <w:numFmt w:val="bullet"/>
+      <w:lvlText w:val=""/>
+      <w:lvlJc w:val="left"/>
+      <w:pPr>
+        <w:ind w:left="5040" w:hanging="360"/>
+      </w:pPr>
+      <w:rPr>
+        <w:rFonts w:ascii="Symbol" w:hAnsi="Symbol" w:hint="default"/>
+      </w:rPr>
+    </w:lvl>
+    <w:lvl w:ilvl="7" w:tplc="0C090003" w:tentative="1">
+      <w:start w:val="1"/>
+      <w:numFmt w:val="bullet"/>
+      <w:lvlText w:val="o"/>
+      <w:lvlJc w:val="left"/>
+      <w:pPr>
+        <w:ind w:left="5760" w:hanging="360"/>
+      </w:pPr>
+      <w:rPr>
+        <w:rFonts w:ascii="Courier New" w:hAnsi="Courier New" w:cs="Courier New" w:hint="default"/>
+      </w:rPr>
+    </w:lvl>
+    <w:lvl w:ilvl="8" w:tplc="0C090005" w:tentative="1">
+      <w:start w:val="1"/>
+      <w:numFmt w:val="bullet"/>
+      <w:lvlText w:val=""/>
+      <w:lvlJc w:val="left"/>
+      <w:pPr>
+        <w:ind w:left="6480" w:hanging="360"/>
+      </w:pPr>
+      <w:rPr>
+        <w:rFonts w:ascii="Wingdings" w:hAnsi="Wingdings" w:hint="default"/>
+      </w:rPr>
+    </w:lvl>
+  </w:abstractNum>
+  <w:abstractNum w:abstractNumId="22" w15:restartNumberingAfterBreak="0">
     <w:nsid w:val="4B68289B"/>
     <w:multiLevelType w:val="multilevel"/>
     <w:tmpl w:val="1868D1B2"/>
@@ -3729,7 +4627,7 @@
       </w:rPr>
     </w:lvl>
   </w:abstractNum>
-  <w:abstractNum w:abstractNumId="22" w15:restartNumberingAfterBreak="0">
+  <w:abstractNum w:abstractNumId="23" w15:restartNumberingAfterBreak="0">
     <w:nsid w:val="50592BBA"/>
     <w:multiLevelType w:val="multilevel"/>
     <w:tmpl w:val="94DAFBD0"/>
@@ -3842,7 +4740,7 @@
       </w:rPr>
     </w:lvl>
   </w:abstractNum>
-  <w:abstractNum w:abstractNumId="23" w15:restartNumberingAfterBreak="0">
+  <w:abstractNum w:abstractNumId="24" w15:restartNumberingAfterBreak="0">
     <w:nsid w:val="55ED23BE"/>
     <w:multiLevelType w:val="multilevel"/>
     <w:tmpl w:val="AEF0C5EE"/>
@@ -3955,7 +4853,120 @@
       </w:rPr>
     </w:lvl>
   </w:abstractNum>
-  <w:abstractNum w:abstractNumId="24" w15:restartNumberingAfterBreak="0">
+  <w:abstractNum w:abstractNumId="25" w15:restartNumberingAfterBreak="0">
+    <w:nsid w:val="5BB734B0"/>
+    <w:multiLevelType w:val="hybridMultilevel"/>
+    <w:tmpl w:val="02B093CC"/>
+    <w:lvl w:ilvl="0" w:tplc="0C090001">
+      <w:start w:val="1"/>
+      <w:numFmt w:val="bullet"/>
+      <w:lvlText w:val=""/>
+      <w:lvlJc w:val="left"/>
+      <w:pPr>
+        <w:ind w:left="720" w:hanging="360"/>
+      </w:pPr>
+      <w:rPr>
+        <w:rFonts w:ascii="Symbol" w:hAnsi="Symbol" w:hint="default"/>
+      </w:rPr>
+    </w:lvl>
+    <w:lvl w:ilvl="1" w:tplc="0C090003" w:tentative="1">
+      <w:start w:val="1"/>
+      <w:numFmt w:val="bullet"/>
+      <w:lvlText w:val="o"/>
+      <w:lvlJc w:val="left"/>
+      <w:pPr>
+        <w:ind w:left="1440" w:hanging="360"/>
+      </w:pPr>
+      <w:rPr>
+        <w:rFonts w:ascii="Courier New" w:hAnsi="Courier New" w:cs="Courier New" w:hint="default"/>
+      </w:rPr>
+    </w:lvl>
+    <w:lvl w:ilvl="2" w:tplc="0C090005" w:tentative="1">
+      <w:start w:val="1"/>
+      <w:numFmt w:val="bullet"/>
+      <w:lvlText w:val=""/>
+      <w:lvlJc w:val="left"/>
+      <w:pPr>
+        <w:ind w:left="2160" w:hanging="360"/>
+      </w:pPr>
+      <w:rPr>
+        <w:rFonts w:ascii="Wingdings" w:hAnsi="Wingdings" w:hint="default"/>
+      </w:rPr>
+    </w:lvl>
+    <w:lvl w:ilvl="3" w:tplc="0C090001" w:tentative="1">
+      <w:start w:val="1"/>
+      <w:numFmt w:val="bullet"/>
+      <w:lvlText w:val=""/>
+      <w:lvlJc w:val="left"/>
+      <w:pPr>
+        <w:ind w:left="2880" w:hanging="360"/>
+      </w:pPr>
+      <w:rPr>
+        <w:rFonts w:ascii="Symbol" w:hAnsi="Symbol" w:hint="default"/>
+      </w:rPr>
+    </w:lvl>
+    <w:lvl w:ilvl="4" w:tplc="0C090003" w:tentative="1">
+      <w:start w:val="1"/>
+      <w:numFmt w:val="bullet"/>
+      <w:lvlText w:val="o"/>
+      <w:lvlJc w:val="left"/>
+      <w:pPr>
+        <w:ind w:left="3600" w:hanging="360"/>
+      </w:pPr>
+      <w:rPr>
+        <w:rFonts w:ascii="Courier New" w:hAnsi="Courier New" w:cs="Courier New" w:hint="default"/>
+      </w:rPr>
+    </w:lvl>
+    <w:lvl w:ilvl="5" w:tplc="0C090005" w:tentative="1">
+      <w:start w:val="1"/>
+      <w:numFmt w:val="bullet"/>
+      <w:lvlText w:val=""/>
+      <w:lvlJc w:val="left"/>
+      <w:pPr>
+        <w:ind w:left="4320" w:hanging="360"/>
+      </w:pPr>
+      <w:rPr>
+        <w:rFonts w:ascii="Wingdings" w:hAnsi="Wingdings" w:hint="default"/>
+      </w:rPr>
+    </w:lvl>
+    <w:lvl w:ilvl="6" w:tplc="0C090001" w:tentative="1">
+      <w:start w:val="1"/>
+      <w:numFmt w:val="bullet"/>
+      <w:lvlText w:val=""/>
+      <w:lvlJc w:val="left"/>
+      <w:pPr>
+        <w:ind w:left="5040" w:hanging="360"/>
+      </w:pPr>
+      <w:rPr>
+        <w:rFonts w:ascii="Symbol" w:hAnsi="Symbol" w:hint="default"/>
+      </w:rPr>
+    </w:lvl>
+    <w:lvl w:ilvl="7" w:tplc="0C090003" w:tentative="1">
+      <w:start w:val="1"/>
+      <w:numFmt w:val="bullet"/>
+      <w:lvlText w:val="o"/>
+      <w:lvlJc w:val="left"/>
+      <w:pPr>
+        <w:ind w:left="5760" w:hanging="360"/>
+      </w:pPr>
+      <w:rPr>
+        <w:rFonts w:ascii="Courier New" w:hAnsi="Courier New" w:cs="Courier New" w:hint="default"/>
+      </w:rPr>
+    </w:lvl>
+    <w:lvl w:ilvl="8" w:tplc="0C090005" w:tentative="1">
+      <w:start w:val="1"/>
+      <w:numFmt w:val="bullet"/>
+      <w:lvlText w:val=""/>
+      <w:lvlJc w:val="left"/>
+      <w:pPr>
+        <w:ind w:left="6480" w:hanging="360"/>
+      </w:pPr>
+      <w:rPr>
+        <w:rFonts w:ascii="Wingdings" w:hAnsi="Wingdings" w:hint="default"/>
+      </w:rPr>
+    </w:lvl>
+  </w:abstractNum>
+  <w:abstractNum w:abstractNumId="26" w15:restartNumberingAfterBreak="0">
     <w:nsid w:val="5CAC6D6A"/>
     <w:multiLevelType w:val="multilevel"/>
     <w:tmpl w:val="A88451F0"/>
@@ -4068,7 +5079,7 @@
       </w:rPr>
     </w:lvl>
   </w:abstractNum>
-  <w:abstractNum w:abstractNumId="25" w15:restartNumberingAfterBreak="0">
+  <w:abstractNum w:abstractNumId="27" w15:restartNumberingAfterBreak="0">
     <w:nsid w:val="5DD86004"/>
     <w:multiLevelType w:val="multilevel"/>
     <w:tmpl w:val="64E876A2"/>
@@ -4181,7 +5192,7 @@
       </w:rPr>
     </w:lvl>
   </w:abstractNum>
-  <w:abstractNum w:abstractNumId="26" w15:restartNumberingAfterBreak="0">
+  <w:abstractNum w:abstractNumId="28" w15:restartNumberingAfterBreak="0">
     <w:nsid w:val="5E1805D2"/>
     <w:multiLevelType w:val="multilevel"/>
     <w:tmpl w:val="0DF259CA"/>
@@ -4294,7 +5305,7 @@
       </w:rPr>
     </w:lvl>
   </w:abstractNum>
-  <w:abstractNum w:abstractNumId="27" w15:restartNumberingAfterBreak="0">
+  <w:abstractNum w:abstractNumId="29" w15:restartNumberingAfterBreak="0">
     <w:nsid w:val="5E1A4CEB"/>
     <w:multiLevelType w:val="multilevel"/>
     <w:tmpl w:val="51E6517C"/>
@@ -4407,7 +5418,7 @@
       </w:rPr>
     </w:lvl>
   </w:abstractNum>
-  <w:abstractNum w:abstractNumId="28" w15:restartNumberingAfterBreak="0">
+  <w:abstractNum w:abstractNumId="30" w15:restartNumberingAfterBreak="0">
     <w:nsid w:val="609E552E"/>
     <w:multiLevelType w:val="multilevel"/>
     <w:tmpl w:val="16807BD4"/>
@@ -4520,7 +5531,7 @@
       </w:rPr>
     </w:lvl>
   </w:abstractNum>
-  <w:abstractNum w:abstractNumId="29" w15:restartNumberingAfterBreak="0">
+  <w:abstractNum w:abstractNumId="31" w15:restartNumberingAfterBreak="0">
     <w:nsid w:val="624408A8"/>
     <w:multiLevelType w:val="multilevel"/>
     <w:tmpl w:val="8BA6C4B2"/>
@@ -4633,7 +5644,7 @@
       </w:rPr>
     </w:lvl>
   </w:abstractNum>
-  <w:abstractNum w:abstractNumId="30" w15:restartNumberingAfterBreak="0">
+  <w:abstractNum w:abstractNumId="32" w15:restartNumberingAfterBreak="0">
     <w:nsid w:val="62786DD7"/>
     <w:multiLevelType w:val="multilevel"/>
     <w:tmpl w:val="3C46D966"/>
@@ -4746,7 +5757,7 @@
       </w:rPr>
     </w:lvl>
   </w:abstractNum>
-  <w:abstractNum w:abstractNumId="31" w15:restartNumberingAfterBreak="0">
+  <w:abstractNum w:abstractNumId="33" w15:restartNumberingAfterBreak="0">
     <w:nsid w:val="64AC7820"/>
     <w:multiLevelType w:val="multilevel"/>
     <w:tmpl w:val="8A9633E8"/>
@@ -4859,7 +5870,7 @@
       </w:rPr>
     </w:lvl>
   </w:abstractNum>
-  <w:abstractNum w:abstractNumId="32" w15:restartNumberingAfterBreak="0">
+  <w:abstractNum w:abstractNumId="34" w15:restartNumberingAfterBreak="0">
     <w:nsid w:val="64DD3147"/>
     <w:multiLevelType w:val="multilevel"/>
     <w:tmpl w:val="5BF2DB0C"/>
@@ -4972,7 +5983,7 @@
       </w:rPr>
     </w:lvl>
   </w:abstractNum>
-  <w:abstractNum w:abstractNumId="33" w15:restartNumberingAfterBreak="0">
+  <w:abstractNum w:abstractNumId="35" w15:restartNumberingAfterBreak="0">
     <w:nsid w:val="69570C6D"/>
     <w:multiLevelType w:val="multilevel"/>
     <w:tmpl w:val="A386FA34"/>
@@ -5085,7 +6096,7 @@
       </w:rPr>
     </w:lvl>
   </w:abstractNum>
-  <w:abstractNum w:abstractNumId="34" w15:restartNumberingAfterBreak="0">
+  <w:abstractNum w:abstractNumId="36" w15:restartNumberingAfterBreak="0">
     <w:nsid w:val="69ED71BF"/>
     <w:multiLevelType w:val="multilevel"/>
     <w:tmpl w:val="F5EABB4C"/>
@@ -5198,7 +6209,7 @@
       </w:rPr>
     </w:lvl>
   </w:abstractNum>
-  <w:abstractNum w:abstractNumId="35" w15:restartNumberingAfterBreak="0">
+  <w:abstractNum w:abstractNumId="37" w15:restartNumberingAfterBreak="0">
     <w:nsid w:val="6A4F173C"/>
     <w:multiLevelType w:val="multilevel"/>
     <w:tmpl w:val="FAC0538A"/>
@@ -5311,7 +6322,120 @@
       </w:rPr>
     </w:lvl>
   </w:abstractNum>
-  <w:abstractNum w:abstractNumId="36" w15:restartNumberingAfterBreak="0">
+  <w:abstractNum w:abstractNumId="38" w15:restartNumberingAfterBreak="0">
+    <w:nsid w:val="6E601E15"/>
+    <w:multiLevelType w:val="hybridMultilevel"/>
+    <w:tmpl w:val="805261B8"/>
+    <w:lvl w:ilvl="0" w:tplc="0C090001">
+      <w:start w:val="1"/>
+      <w:numFmt w:val="bullet"/>
+      <w:lvlText w:val=""/>
+      <w:lvlJc w:val="left"/>
+      <w:pPr>
+        <w:ind w:left="720" w:hanging="360"/>
+      </w:pPr>
+      <w:rPr>
+        <w:rFonts w:ascii="Symbol" w:hAnsi="Symbol" w:hint="default"/>
+      </w:rPr>
+    </w:lvl>
+    <w:lvl w:ilvl="1" w:tplc="0C090003" w:tentative="1">
+      <w:start w:val="1"/>
+      <w:numFmt w:val="bullet"/>
+      <w:lvlText w:val="o"/>
+      <w:lvlJc w:val="left"/>
+      <w:pPr>
+        <w:ind w:left="1440" w:hanging="360"/>
+      </w:pPr>
+      <w:rPr>
+        <w:rFonts w:ascii="Courier New" w:hAnsi="Courier New" w:cs="Courier New" w:hint="default"/>
+      </w:rPr>
+    </w:lvl>
+    <w:lvl w:ilvl="2" w:tplc="0C090005" w:tentative="1">
+      <w:start w:val="1"/>
+      <w:numFmt w:val="bullet"/>
+      <w:lvlText w:val=""/>
+      <w:lvlJc w:val="left"/>
+      <w:pPr>
+        <w:ind w:left="2160" w:hanging="360"/>
+      </w:pPr>
+      <w:rPr>
+        <w:rFonts w:ascii="Wingdings" w:hAnsi="Wingdings" w:hint="default"/>
+      </w:rPr>
+    </w:lvl>
+    <w:lvl w:ilvl="3" w:tplc="0C090001" w:tentative="1">
+      <w:start w:val="1"/>
+      <w:numFmt w:val="bullet"/>
+      <w:lvlText w:val=""/>
+      <w:lvlJc w:val="left"/>
+      <w:pPr>
+        <w:ind w:left="2880" w:hanging="360"/>
+      </w:pPr>
+      <w:rPr>
+        <w:rFonts w:ascii="Symbol" w:hAnsi="Symbol" w:hint="default"/>
+      </w:rPr>
+    </w:lvl>
+    <w:lvl w:ilvl="4" w:tplc="0C090003" w:tentative="1">
+      <w:start w:val="1"/>
+      <w:numFmt w:val="bullet"/>
+      <w:lvlText w:val="o"/>
+      <w:lvlJc w:val="left"/>
+      <w:pPr>
+        <w:ind w:left="3600" w:hanging="360"/>
+      </w:pPr>
+      <w:rPr>
+        <w:rFonts w:ascii="Courier New" w:hAnsi="Courier New" w:cs="Courier New" w:hint="default"/>
+      </w:rPr>
+    </w:lvl>
+    <w:lvl w:ilvl="5" w:tplc="0C090005" w:tentative="1">
+      <w:start w:val="1"/>
+      <w:numFmt w:val="bullet"/>
+      <w:lvlText w:val=""/>
+      <w:lvlJc w:val="left"/>
+      <w:pPr>
+        <w:ind w:left="4320" w:hanging="360"/>
+      </w:pPr>
+      <w:rPr>
+        <w:rFonts w:ascii="Wingdings" w:hAnsi="Wingdings" w:hint="default"/>
+      </w:rPr>
+    </w:lvl>
+    <w:lvl w:ilvl="6" w:tplc="0C090001" w:tentative="1">
+      <w:start w:val="1"/>
+      <w:numFmt w:val="bullet"/>
+      <w:lvlText w:val=""/>
+      <w:lvlJc w:val="left"/>
+      <w:pPr>
+        <w:ind w:left="5040" w:hanging="360"/>
+      </w:pPr>
+      <w:rPr>
+        <w:rFonts w:ascii="Symbol" w:hAnsi="Symbol" w:hint="default"/>
+      </w:rPr>
+    </w:lvl>
+    <w:lvl w:ilvl="7" w:tplc="0C090003" w:tentative="1">
+      <w:start w:val="1"/>
+      <w:numFmt w:val="bullet"/>
+      <w:lvlText w:val="o"/>
+      <w:lvlJc w:val="left"/>
+      <w:pPr>
+        <w:ind w:left="5760" w:hanging="360"/>
+      </w:pPr>
+      <w:rPr>
+        <w:rFonts w:ascii="Courier New" w:hAnsi="Courier New" w:cs="Courier New" w:hint="default"/>
+      </w:rPr>
+    </w:lvl>
+    <w:lvl w:ilvl="8" w:tplc="0C090005" w:tentative="1">
+      <w:start w:val="1"/>
+      <w:numFmt w:val="bullet"/>
+      <w:lvlText w:val=""/>
+      <w:lvlJc w:val="left"/>
+      <w:pPr>
+        <w:ind w:left="6480" w:hanging="360"/>
+      </w:pPr>
+      <w:rPr>
+        <w:rFonts w:ascii="Wingdings" w:hAnsi="Wingdings" w:hint="default"/>
+      </w:rPr>
+    </w:lvl>
+  </w:abstractNum>
+  <w:abstractNum w:abstractNumId="39" w15:restartNumberingAfterBreak="0">
     <w:nsid w:val="74152D35"/>
     <w:multiLevelType w:val="multilevel"/>
     <w:tmpl w:val="21FC2DB8"/>
@@ -5424,7 +6548,7 @@
       </w:rPr>
     </w:lvl>
   </w:abstractNum>
-  <w:abstractNum w:abstractNumId="37" w15:restartNumberingAfterBreak="0">
+  <w:abstractNum w:abstractNumId="40" w15:restartNumberingAfterBreak="0">
     <w:nsid w:val="76986AD1"/>
     <w:multiLevelType w:val="multilevel"/>
     <w:tmpl w:val="598A9C58"/>
@@ -5537,7 +6661,7 @@
       </w:rPr>
     </w:lvl>
   </w:abstractNum>
-  <w:abstractNum w:abstractNumId="38" w15:restartNumberingAfterBreak="0">
+  <w:abstractNum w:abstractNumId="41" w15:restartNumberingAfterBreak="0">
     <w:nsid w:val="78D313B6"/>
     <w:multiLevelType w:val="multilevel"/>
     <w:tmpl w:val="DF54402E"/>
@@ -5650,7 +6774,7 @@
       </w:rPr>
     </w:lvl>
   </w:abstractNum>
-  <w:abstractNum w:abstractNumId="39" w15:restartNumberingAfterBreak="0">
+  <w:abstractNum w:abstractNumId="42" w15:restartNumberingAfterBreak="0">
     <w:nsid w:val="7C273394"/>
     <w:multiLevelType w:val="multilevel"/>
     <w:tmpl w:val="E272CE86"/>
@@ -5763,7 +6887,7 @@
       </w:rPr>
     </w:lvl>
   </w:abstractNum>
-  <w:abstractNum w:abstractNumId="40" w15:restartNumberingAfterBreak="0">
+  <w:abstractNum w:abstractNumId="43" w15:restartNumberingAfterBreak="0">
     <w:nsid w:val="7FF477AB"/>
     <w:multiLevelType w:val="multilevel"/>
     <w:tmpl w:val="3F3A0824"/>
@@ -5877,25 +7001,25 @@
     </w:lvl>
   </w:abstractNum>
   <w:num w:numId="1">
-    <w:abstractNumId w:val="35"/>
+    <w:abstractNumId w:val="37"/>
   </w:num>
   <w:num w:numId="2">
     <w:abstractNumId w:val="11"/>
   </w:num>
   <w:num w:numId="3">
-    <w:abstractNumId w:val="31"/>
+    <w:abstractNumId w:val="33"/>
   </w:num>
   <w:num w:numId="4">
-    <w:abstractNumId w:val="30"/>
+    <w:abstractNumId w:val="32"/>
   </w:num>
   <w:num w:numId="5">
-    <w:abstractNumId w:val="26"/>
+    <w:abstractNumId w:val="28"/>
   </w:num>
   <w:num w:numId="6">
     <w:abstractNumId w:val="6"/>
   </w:num>
   <w:num w:numId="7">
-    <w:abstractNumId w:val="27"/>
+    <w:abstractNumId w:val="29"/>
   </w:num>
   <w:num w:numId="8">
     <w:abstractNumId w:val="13"/>
@@ -5904,13 +7028,13 @@
     <w:abstractNumId w:val="15"/>
   </w:num>
   <w:num w:numId="10">
-    <w:abstractNumId w:val="28"/>
+    <w:abstractNumId w:val="30"/>
   </w:num>
   <w:num w:numId="11">
-    <w:abstractNumId w:val="39"/>
+    <w:abstractNumId w:val="42"/>
   </w:num>
   <w:num w:numId="12">
-    <w:abstractNumId w:val="21"/>
+    <w:abstractNumId w:val="22"/>
   </w:num>
   <w:num w:numId="13">
     <w:abstractNumId w:val="2"/>
@@ -5919,13 +7043,13 @@
     <w:abstractNumId w:val="5"/>
   </w:num>
   <w:num w:numId="15">
-    <w:abstractNumId w:val="33"/>
+    <w:abstractNumId w:val="35"/>
   </w:num>
   <w:num w:numId="16">
     <w:abstractNumId w:val="7"/>
   </w:num>
   <w:num w:numId="17">
-    <w:abstractNumId w:val="38"/>
+    <w:abstractNumId w:val="41"/>
   </w:num>
   <w:num w:numId="18">
     <w:abstractNumId w:val="20"/>
@@ -5937,28 +7061,28 @@
     <w:abstractNumId w:val="3"/>
   </w:num>
   <w:num w:numId="21">
-    <w:abstractNumId w:val="23"/>
+    <w:abstractNumId w:val="24"/>
   </w:num>
   <w:num w:numId="22">
-    <w:abstractNumId w:val="24"/>
+    <w:abstractNumId w:val="26"/>
   </w:num>
   <w:num w:numId="23">
-    <w:abstractNumId w:val="25"/>
+    <w:abstractNumId w:val="27"/>
   </w:num>
   <w:num w:numId="24">
-    <w:abstractNumId w:val="29"/>
+    <w:abstractNumId w:val="31"/>
   </w:num>
   <w:num w:numId="25">
     <w:abstractNumId w:val="14"/>
   </w:num>
   <w:num w:numId="26">
-    <w:abstractNumId w:val="40"/>
+    <w:abstractNumId w:val="43"/>
   </w:num>
   <w:num w:numId="27">
-    <w:abstractNumId w:val="22"/>
+    <w:abstractNumId w:val="23"/>
   </w:num>
   <w:num w:numId="28">
-    <w:abstractNumId w:val="37"/>
+    <w:abstractNumId w:val="40"/>
   </w:num>
   <w:num w:numId="29">
     <w:abstractNumId w:val="19"/>
@@ -5976,10 +7100,10 @@
     <w:abstractNumId w:val="18"/>
   </w:num>
   <w:num w:numId="34">
-    <w:abstractNumId w:val="34"/>
+    <w:abstractNumId w:val="36"/>
   </w:num>
   <w:num w:numId="35">
-    <w:abstractNumId w:val="36"/>
+    <w:abstractNumId w:val="39"/>
   </w:num>
   <w:num w:numId="36">
     <w:abstractNumId w:val="8"/>
@@ -5988,7 +7112,7 @@
     <w:abstractNumId w:val="4"/>
   </w:num>
   <w:num w:numId="38">
-    <w:abstractNumId w:val="32"/>
+    <w:abstractNumId w:val="34"/>
   </w:num>
   <w:num w:numId="39">
     <w:abstractNumId w:val="1"/>
@@ -5998,6 +7122,15 @@
   </w:num>
   <w:num w:numId="41">
     <w:abstractNumId w:val="10"/>
+  </w:num>
+  <w:num w:numId="42">
+    <w:abstractNumId w:val="38"/>
+  </w:num>
+  <w:num w:numId="43">
+    <w:abstractNumId w:val="25"/>
+  </w:num>
+  <w:num w:numId="44">
+    <w:abstractNumId w:val="21"/>
   </w:num>
 </w:numbering>
 </file>
@@ -7263,13 +8396,36 @@
       </w:tblBorders>
     </w:tblPr>
   </w:style>
+  <w:style w:type="character" w:styleId="Hyperlink">
+    <w:name w:val="Hyperlink"/>
+    <w:basedOn w:val="DefaultParagraphFont"/>
+    <w:uiPriority w:val="99"/>
+    <w:unhideWhenUsed/>
+    <w:rsid w:val="00E14D6B"/>
+    <w:rPr>
+      <w:color w:val="0000FF"/>
+      <w:u w:val="single"/>
+    </w:rPr>
+  </w:style>
+  <w:style w:type="character" w:styleId="UnresolvedMention">
+    <w:name w:val="Unresolved Mention"/>
+    <w:basedOn w:val="DefaultParagraphFont"/>
+    <w:uiPriority w:val="99"/>
+    <w:semiHidden/>
+    <w:unhideWhenUsed/>
+    <w:rsid w:val="00E14D6B"/>
+    <w:rPr>
+      <w:color w:val="605E5C"/>
+      <w:shd w:val="clear" w:color="auto" w:fill="E1DFDD"/>
+    </w:rPr>
+  </w:style>
 </w:styles>
 </file>
 
 <file path=word/theme/theme1.xml><?xml version="1.0" encoding="utf-8"?>
 <a:theme xmlns:a="http://schemas.openxmlformats.org/drawingml/2006/main" name="Office Theme">
   <a:themeElements>
-    <a:clrScheme name="Office">
+    <a:clrScheme name="Office 2007-2010">
       <a:dk1>
         <a:sysClr val="windowText" lastClr="000000"/>
       </a:dk1>
@@ -7591,7 +8747,7 @@
 </file>
 
 <file path=customXml/itemProps1.xml><?xml version="1.0" encoding="utf-8"?>
-<ds:datastoreItem xmlns:ds="http://schemas.openxmlformats.org/officeDocument/2006/customXml" ds:itemID="{C89BD471-2152-41F9-85CB-3EA608B71FBB}">
+<ds:datastoreItem xmlns:ds="http://schemas.openxmlformats.org/officeDocument/2006/customXml" ds:itemID="{20BB678A-F335-4958-B82F-57F3977E4377}">
   <ds:schemaRefs>
     <ds:schemaRef ds:uri="http://schemas.openxmlformats.org/officeDocument/2006/bibliography"/>
   </ds:schemaRefs>

</xml_diff>

<commit_message>
Update Project design document_Xinglin Chen_44089333.docx
design document change
</commit_message>
<xml_diff>
--- a/Project design document_Xinglin Chen_44089333.docx
+++ b/Project design document_Xinglin Chen_44089333.docx
@@ -101,8 +101,6 @@
         </w:rPr>
         <w:t>Introduction</w:t>
       </w:r>
-      <w:bookmarkStart w:id="3" w:name="_GoBack"/>
-      <w:bookmarkEnd w:id="3"/>
     </w:p>
     <w:p>
       <w:pPr>
@@ -113,23 +111,23 @@
           <w:szCs w:val="22"/>
         </w:rPr>
       </w:pPr>
-      <w:bookmarkStart w:id="4" w:name="_vi4pgrj83xoc" w:colFirst="0" w:colLast="0"/>
-      <w:bookmarkEnd w:id="4"/>
+      <w:bookmarkStart w:id="3" w:name="_vi4pgrj83xoc" w:colFirst="0" w:colLast="0"/>
+      <w:bookmarkEnd w:id="3"/>
       <w:r>
         <w:rPr>
           <w:rFonts w:ascii="Times New Roman" w:hAnsi="Times New Roman" w:cs="Times New Roman"/>
           <w:sz w:val="22"/>
           <w:szCs w:val="22"/>
         </w:rPr>
-        <w:t>Since traditional SAN (Storage Area Network) or NAS (Network Attached Storage) Storage technologies have bottlenecks in Storage capacity and scalability</w:t>
-      </w:r>
-      <w:r>
-        <w:rPr>
-          <w:rFonts w:ascii="Times New Roman" w:hAnsi="Times New Roman" w:cs="Times New Roman"/>
+        <w:t xml:space="preserve">Since traditional SAN (Storage Area Network) or NAS (Network Attached Storage) Storage technologies have bottlenecks in </w:t>
+      </w:r>
+      <w:r>
+        <w:rPr>
+          <w:rFonts w:ascii="Times New Roman" w:hAnsi="Times New Roman" w:cs="Times New Roman" w:hint="eastAsia"/>
           <w:sz w:val="22"/>
           <w:szCs w:val="22"/>
         </w:rPr>
-        <w:t>.</w:t>
+        <w:t>storage</w:t>
       </w:r>
       <w:r>
         <w:rPr>
@@ -145,7 +143,7 @@
           <w:sz w:val="22"/>
           <w:szCs w:val="22"/>
         </w:rPr>
-        <w:t>M</w:t>
+        <w:t>capacity and scalability</w:t>
       </w:r>
       <w:r>
         <w:rPr>
@@ -153,6 +151,30 @@
           <w:sz w:val="22"/>
           <w:szCs w:val="22"/>
         </w:rPr>
+        <w:t>.</w:t>
+      </w:r>
+      <w:r>
+        <w:rPr>
+          <w:rFonts w:ascii="Times New Roman" w:hAnsi="Times New Roman" w:cs="Times New Roman"/>
+          <w:sz w:val="22"/>
+          <w:szCs w:val="22"/>
+        </w:rPr>
+        <w:t xml:space="preserve"> </w:t>
+      </w:r>
+      <w:r>
+        <w:rPr>
+          <w:rFonts w:ascii="Times New Roman" w:hAnsi="Times New Roman" w:cs="Times New Roman"/>
+          <w:sz w:val="22"/>
+          <w:szCs w:val="22"/>
+        </w:rPr>
+        <w:t>M</w:t>
+      </w:r>
+      <w:r>
+        <w:rPr>
+          <w:rFonts w:ascii="Times New Roman" w:hAnsi="Times New Roman" w:cs="Times New Roman"/>
+          <w:sz w:val="22"/>
+          <w:szCs w:val="22"/>
+        </w:rPr>
         <w:t>oreover, as limitations within the variety of hardware devices deployed, the cost for users to upgrade the system is greatly increased.</w:t>
       </w:r>
     </w:p>
@@ -171,12 +193,20 @@
           <w:sz w:val="22"/>
           <w:szCs w:val="22"/>
         </w:rPr>
-        <w:t>However, cloud storage adopts a protractible distributed system. Cloud storage could be a system that integrates an oversized variety of storage devices of various type within the network through cluster application, grid technology, distributed filing system, and provides external data storage and business access functions.</w:t>
+        <w:t xml:space="preserve">However, cloud storage adopts a protractible distributed system. </w:t>
+      </w:r>
+      <w:r>
+        <w:rPr>
+          <w:rFonts w:ascii="Times New Roman" w:hAnsi="Times New Roman" w:cs="Times New Roman"/>
+          <w:sz w:val="22"/>
+          <w:szCs w:val="22"/>
+        </w:rPr>
+        <w:t>Cloud storage provides external data storage in the network. The system integrates various types of ultra-large storage devices through cluster applications, grid technology, and distributed file systems.</w:t>
       </w:r>
     </w:p>
     <w:p>
       <w:pPr>
-        <w:spacing w:line="240" w:lineRule="auto"/>
+        <w:spacing w:line="276" w:lineRule="auto"/>
         <w:rPr>
           <w:rFonts w:ascii="Times New Roman" w:hAnsi="Times New Roman" w:cs="Times New Roman"/>
           <w:sz w:val="22"/>
@@ -189,7 +219,23 @@
           <w:sz w:val="22"/>
           <w:szCs w:val="22"/>
         </w:rPr>
-        <w:t>The rise of cloud storage distribution systems is subverting the traditional storage system architecture, which is widely recognized by the industry and users for its advantages of good scalability, cost performance and fault tolerance.</w:t>
+        <w:t>Distribution operation system of intelligent cloud storage</w:t>
+      </w:r>
+      <w:r>
+        <w:rPr>
+          <w:rFonts w:ascii="Times New Roman" w:hAnsi="Times New Roman" w:cs="Times New Roman"/>
+          <w:sz w:val="22"/>
+          <w:szCs w:val="22"/>
+        </w:rPr>
+        <w:t xml:space="preserve"> </w:t>
+      </w:r>
+      <w:r>
+        <w:rPr>
+          <w:rFonts w:ascii="Times New Roman" w:hAnsi="Times New Roman" w:cs="Times New Roman"/>
+          <w:sz w:val="22"/>
+          <w:szCs w:val="22"/>
+        </w:rPr>
+        <w:t>is subverting the traditional storage system architecture, which is widely recognized by the industry and users for its advantages of good scalability, cost performance and fault tolerance.</w:t>
       </w:r>
     </w:p>
     <w:p>
@@ -246,7 +292,47 @@
           <w:sz w:val="22"/>
           <w:szCs w:val="22"/>
         </w:rPr>
-        <w:t xml:space="preserve">For the Client, all devices within the cloud storage system are transparent. Users do not need to care about how the cloud storage system is implemented internally, nor do they need to understand the storage provision method and underlying foundation. </w:t>
+        <w:t xml:space="preserve">For the Client, </w:t>
+      </w:r>
+      <w:r>
+        <w:rPr>
+          <w:rFonts w:ascii="Times New Roman" w:hAnsi="Times New Roman" w:cs="Times New Roman" w:hint="eastAsia"/>
+          <w:sz w:val="22"/>
+          <w:szCs w:val="22"/>
+        </w:rPr>
+        <w:t>u</w:t>
+      </w:r>
+      <w:r>
+        <w:rPr>
+          <w:rFonts w:ascii="Times New Roman" w:hAnsi="Times New Roman" w:cs="Times New Roman"/>
+          <w:sz w:val="22"/>
+          <w:szCs w:val="22"/>
+        </w:rPr>
+        <w:t xml:space="preserve">sers do not need to care about how the cloud storage system is implemented </w:t>
+      </w:r>
+      <w:r>
+        <w:rPr>
+          <w:rFonts w:ascii="Times New Roman" w:hAnsi="Times New Roman" w:cs="Times New Roman"/>
+          <w:sz w:val="22"/>
+          <w:szCs w:val="22"/>
+        </w:rPr>
+        <w:t>internally</w:t>
+      </w:r>
+      <w:r>
+        <w:rPr>
+          <w:rFonts w:ascii="Times New Roman" w:hAnsi="Times New Roman" w:cs="Times New Roman"/>
+          <w:sz w:val="22"/>
+          <w:szCs w:val="22"/>
+        </w:rPr>
+        <w:t>,</w:t>
+      </w:r>
+      <w:r>
+        <w:rPr>
+          <w:rFonts w:ascii="Times New Roman" w:hAnsi="Times New Roman" w:cs="Times New Roman"/>
+          <w:sz w:val="22"/>
+          <w:szCs w:val="22"/>
+        </w:rPr>
+        <w:t xml:space="preserve"> nor do they need to understand the storage provision method and underlying foundation. </w:t>
       </w:r>
     </w:p>
     <w:p>
@@ -352,7 +438,7 @@
           <w:sz w:val="22"/>
           <w:szCs w:val="22"/>
         </w:rPr>
-        <w:t>DOSICS has good scalability, fault tolerance, and internal implementation transparency to users. According to Figure 1, this model is a distributed file system that works by separating multiple types of services. The advantage is that it will not cause the entire operation capacity to be reduced by the occurrence of a certain error. DOSICS provides customers with efficient verification, data storage and data cloud synchronization services.</w:t>
+        <w:t xml:space="preserve">DOSICS has good scalability, fault tolerance, and internal implementation transparency to users. According to Figure 1, this model is a distributed file system that works by separating multiple types of services. The advantage is that it will not cause the entire operation capacity to be reduced by the occurrence of </w:t>
       </w:r>
       <w:r>
         <w:rPr>
@@ -360,6 +446,22 @@
           <w:sz w:val="22"/>
           <w:szCs w:val="22"/>
         </w:rPr>
+        <w:t xml:space="preserve">a specific </w:t>
+      </w:r>
+      <w:r>
+        <w:rPr>
+          <w:rFonts w:ascii="Times New Roman" w:hAnsi="Times New Roman" w:cs="Times New Roman"/>
+          <w:sz w:val="22"/>
+          <w:szCs w:val="22"/>
+        </w:rPr>
+        <w:t>error. DOSICS provides customers with efficient verification, data storage and data cloud synchronization services.</w:t>
+      </w:r>
+      <w:r>
+        <w:rPr>
+          <w:rFonts w:ascii="Times New Roman" w:hAnsi="Times New Roman" w:cs="Times New Roman"/>
+          <w:sz w:val="22"/>
+          <w:szCs w:val="22"/>
+        </w:rPr>
         <w:t xml:space="preserve"> </w:t>
       </w:r>
     </w:p>
@@ -378,7 +480,17 @@
           <w:sz w:val="22"/>
           <w:szCs w:val="22"/>
         </w:rPr>
-        <w:t xml:space="preserve">The communication model of this system is persistent and synchronous. According to Figure 1, the user needs to maintain the network during the entire operation. When the data is completely </w:t>
+        <w:t>The communication model of this system is persistent and synchronous. According to Figure 1, the user needs to maintain the network during the entire operation. When the data is co</w:t>
+      </w:r>
+      <w:bookmarkStart w:id="4" w:name="_GoBack"/>
+      <w:bookmarkEnd w:id="4"/>
+      <w:r>
+        <w:rPr>
+          <w:rFonts w:ascii="Times New Roman" w:hAnsi="Times New Roman" w:cs="Times New Roman"/>
+          <w:sz w:val="22"/>
+          <w:szCs w:val="22"/>
+        </w:rPr>
+        <w:t xml:space="preserve">mpletely </w:t>
       </w:r>
       <w:r>
         <w:rPr>
@@ -649,14 +761,14 @@
     <w:tbl>
       <w:tblPr>
         <w:tblStyle w:val="TableGrid"/>
-        <w:tblW w:w="0" w:type="auto"/>
+        <w:tblW w:w="8460" w:type="dxa"/>
         <w:tblInd w:w="607" w:type="dxa"/>
         <w:tblLook w:val="04A0" w:firstRow="1" w:lastRow="0" w:firstColumn="1" w:lastColumn="0" w:noHBand="0" w:noVBand="1"/>
       </w:tblPr>
       <w:tblGrid>
         <w:gridCol w:w="2201"/>
         <w:gridCol w:w="1298"/>
-        <w:gridCol w:w="4111"/>
+        <w:gridCol w:w="4961"/>
       </w:tblGrid>
       <w:tr>
         <w:tc>
@@ -711,7 +823,7 @@
         </w:tc>
         <w:tc>
           <w:tcPr>
-            <w:tcW w:w="4111" w:type="dxa"/>
+            <w:tcW w:w="4961" w:type="dxa"/>
           </w:tcPr>
           <w:p>
             <w:pPr>
@@ -780,7 +892,7 @@
         </w:tc>
         <w:tc>
           <w:tcPr>
-            <w:tcW w:w="4111" w:type="dxa"/>
+            <w:tcW w:w="4961" w:type="dxa"/>
           </w:tcPr>
           <w:p>
             <w:pPr>
@@ -847,7 +959,7 @@
         </w:tc>
         <w:tc>
           <w:tcPr>
-            <w:tcW w:w="4111" w:type="dxa"/>
+            <w:tcW w:w="4961" w:type="dxa"/>
           </w:tcPr>
           <w:p>
             <w:pPr>
@@ -914,7 +1026,7 @@
         </w:tc>
         <w:tc>
           <w:tcPr>
-            <w:tcW w:w="4111" w:type="dxa"/>
+            <w:tcW w:w="4961" w:type="dxa"/>
           </w:tcPr>
           <w:p>
             <w:pPr>
@@ -1126,13 +1238,7 @@
               <w:rPr>
                 <w:rFonts w:ascii="Times New Roman" w:hAnsi="Times New Roman" w:cs="Times New Roman"/>
               </w:rPr>
-              <w:t xml:space="preserve">Stage </w:t>
-            </w:r>
-            <w:r>
-              <w:rPr>
-                <w:rFonts w:ascii="Times New Roman" w:hAnsi="Times New Roman" w:cs="Times New Roman"/>
-              </w:rPr>
-              <w:t>1</w:t>
+              <w:t>Stage 1</w:t>
             </w:r>
           </w:p>
         </w:tc>
@@ -1197,13 +1303,7 @@
               <w:rPr>
                 <w:rFonts w:ascii="Times New Roman" w:hAnsi="Times New Roman" w:cs="Times New Roman"/>
               </w:rPr>
-              <w:t xml:space="preserve">Stage </w:t>
-            </w:r>
-            <w:r>
-              <w:rPr>
-                <w:rFonts w:ascii="Times New Roman" w:hAnsi="Times New Roman" w:cs="Times New Roman"/>
-              </w:rPr>
-              <w:t>2</w:t>
+              <w:t>Stage 2</w:t>
             </w:r>
           </w:p>
         </w:tc>
@@ -1238,13 +1338,7 @@
               <w:rPr>
                 <w:rFonts w:ascii="Times New Roman" w:hAnsi="Times New Roman" w:cs="Times New Roman"/>
               </w:rPr>
-              <w:t xml:space="preserve"> (FF), Best-Fit (BF) and Worst-Fit (WF</w:t>
-            </w:r>
-            <w:r>
-              <w:rPr>
-                <w:rFonts w:ascii="Times New Roman" w:hAnsi="Times New Roman" w:cs="Times New Roman"/>
-              </w:rPr>
-              <w:t>)</w:t>
+              <w:t xml:space="preserve"> (FF), Best-Fit (BF) and Worst-Fit (WF)</w:t>
             </w:r>
           </w:p>
         </w:tc>
@@ -1288,13 +1382,7 @@
               <w:rPr>
                 <w:rFonts w:ascii="Times New Roman" w:hAnsi="Times New Roman" w:cs="Times New Roman"/>
               </w:rPr>
-              <w:t xml:space="preserve">Stage </w:t>
-            </w:r>
-            <w:r>
-              <w:rPr>
-                <w:rFonts w:ascii="Times New Roman" w:hAnsi="Times New Roman" w:cs="Times New Roman"/>
-              </w:rPr>
-              <w:t>3</w:t>
+              <w:t>Stage 3</w:t>
             </w:r>
           </w:p>
         </w:tc>
@@ -1450,7 +1538,7 @@
           <w:sz w:val="22"/>
           <w:szCs w:val="22"/>
         </w:rPr>
-        <w:t>Communication is vital to the success of the project. Team members ought to apprehend the status of the project and the way they're affected.</w:t>
+        <w:t xml:space="preserve">Communication is vital to the success of the project. Team members ought to apprehend the status of the project and the way they're affected. The primary methods that communication for group members is thru </w:t>
       </w:r>
       <w:r>
         <w:rPr>
@@ -1458,39 +1546,7 @@
           <w:sz w:val="22"/>
           <w:szCs w:val="22"/>
         </w:rPr>
-        <w:t xml:space="preserve"> </w:t>
-      </w:r>
-      <w:r>
-        <w:rPr>
-          <w:rFonts w:ascii="Times New Roman" w:hAnsi="Times New Roman" w:cs="Times New Roman"/>
-          <w:sz w:val="22"/>
-          <w:szCs w:val="22"/>
-        </w:rPr>
-        <w:t xml:space="preserve">The primary methods that communication for group members is thru </w:t>
-      </w:r>
-      <w:r>
-        <w:rPr>
-          <w:rFonts w:ascii="Times New Roman" w:hAnsi="Times New Roman" w:cs="Times New Roman"/>
-          <w:sz w:val="22"/>
-          <w:szCs w:val="22"/>
-        </w:rPr>
-        <w:t>Facebook</w:t>
-      </w:r>
-      <w:r>
-        <w:rPr>
-          <w:rFonts w:ascii="Times New Roman" w:hAnsi="Times New Roman" w:cs="Times New Roman"/>
-          <w:sz w:val="22"/>
-          <w:szCs w:val="22"/>
-        </w:rPr>
-        <w:t xml:space="preserve"> messenger</w:t>
-      </w:r>
-      <w:r>
-        <w:rPr>
-          <w:rFonts w:ascii="Times New Roman" w:hAnsi="Times New Roman" w:cs="Times New Roman"/>
-          <w:sz w:val="22"/>
-          <w:szCs w:val="22"/>
-        </w:rPr>
-        <w:t xml:space="preserve"> </w:t>
+        <w:t xml:space="preserve">Facebook messenger </w:t>
       </w:r>
       <w:r>
         <w:rPr>
@@ -1613,17 +1669,7 @@
           <w:szCs w:val="22"/>
           <w:lang w:val="en-AU"/>
         </w:rPr>
-        <w:t>In this group project, we agreed that the programming language is developing by java.</w:t>
-      </w:r>
-      <w:r>
-        <w:rPr>
-          <w:rFonts w:ascii="Times New Roman" w:eastAsiaTheme="minorEastAsia" w:hAnsi="Times New Roman" w:cs="Times New Roman"/>
-          <w:color w:val="auto"/>
-          <w:sz w:val="22"/>
-          <w:szCs w:val="22"/>
-          <w:lang w:val="en-AU"/>
-        </w:rPr>
-        <w:t xml:space="preserve"> </w:t>
+        <w:t xml:space="preserve">In this group project, we agreed that the programming language is developing by java. </w:t>
       </w:r>
     </w:p>
     <w:p>
@@ -8747,7 +8793,7 @@
 </file>
 
 <file path=customXml/itemProps1.xml><?xml version="1.0" encoding="utf-8"?>
-<ds:datastoreItem xmlns:ds="http://schemas.openxmlformats.org/officeDocument/2006/customXml" ds:itemID="{20BB678A-F335-4958-B82F-57F3977E4377}">
+<ds:datastoreItem xmlns:ds="http://schemas.openxmlformats.org/officeDocument/2006/customXml" ds:itemID="{F02AF19A-1D12-4F67-953C-2644B9B68B81}">
   <ds:schemaRefs>
     <ds:schemaRef ds:uri="http://schemas.openxmlformats.org/officeDocument/2006/bibliography"/>
   </ds:schemaRefs>

</xml_diff>